<commit_message>
dodano encje (trzeba dokonczyc)
</commit_message>
<xml_diff>
--- a/text/etap_6.docx
+++ b/text/etap_6.docx
@@ -4,13 +4,25 @@
   <w:body>
     <w:p>
       <w:pPr>
-        <w:rPr>
-          <w:b/>
-          <w:sz w:val="24"/>
-          <w:szCs w:val="24"/>
-        </w:rPr>
+        <w:pStyle w:val="Tytu"/>
       </w:pPr>
       <w:r>
+        <w:t>6. Transakcje</w:t>
+      </w:r>
+      <w:bookmarkStart w:id="0" w:name="_GoBack"/>
+      <w:bookmarkEnd w:id="0"/>
+    </w:p>
+    <w:p/>
+    <w:p/>
+    <w:p>
+      <w:pPr>
+        <w:rPr>
+          <w:b/>
+          <w:sz w:val="24"/>
+          <w:szCs w:val="24"/>
+        </w:rPr>
+      </w:pPr>
+      <w:r>
         <w:rPr>
           <w:b/>
           <w:sz w:val="24"/>
@@ -18,21 +30,13 @@
         </w:rPr>
         <w:t xml:space="preserve">TRA/001 </w:t>
       </w:r>
-    </w:p>
-    <w:p>
-      <w:r>
-        <w:rPr>
-          <w:i/>
-        </w:rPr>
-        <w:t>Opis:</w:t>
-      </w:r>
-    </w:p>
-    <w:p>
-      <w:r>
-        <w:rPr>
-          <w:i/>
-        </w:rPr>
-        <w:t xml:space="preserve">Uwarunkowania: </w:t>
+      <w:r>
+        <w:rPr>
+          <w:b/>
+          <w:sz w:val="24"/>
+          <w:szCs w:val="24"/>
+        </w:rPr>
+        <w:t>Dodanie klienta do bazy danych</w:t>
       </w:r>
     </w:p>
     <w:tbl>
@@ -117,13 +121,21 @@
           <w:tcPr>
             <w:tcW w:w="3021" w:type="dxa"/>
           </w:tcPr>
-          <w:p/>
-        </w:tc>
-        <w:tc>
-          <w:tcPr>
-            <w:tcW w:w="3021" w:type="dxa"/>
-          </w:tcPr>
-          <w:p/>
+          <w:p>
+            <w:r>
+              <w:t>Dane klienta</w:t>
+            </w:r>
+          </w:p>
+        </w:tc>
+        <w:tc>
+          <w:tcPr>
+            <w:tcW w:w="3021" w:type="dxa"/>
+          </w:tcPr>
+          <w:p>
+            <w:r>
+              <w:t>Komunikat</w:t>
+            </w:r>
+          </w:p>
         </w:tc>
       </w:tr>
       <w:tr>
@@ -150,42 +162,73 @@
           <w:tcPr>
             <w:tcW w:w="3021" w:type="dxa"/>
           </w:tcPr>
-          <w:p/>
-        </w:tc>
-        <w:tc>
-          <w:tcPr>
-            <w:tcW w:w="3021" w:type="dxa"/>
-          </w:tcPr>
-          <w:p/>
+          <w:p>
+            <w:r>
+              <w:t>Dane klientów</w:t>
+            </w:r>
+          </w:p>
+        </w:tc>
+        <w:tc>
+          <w:tcPr>
+            <w:tcW w:w="3021" w:type="dxa"/>
+          </w:tcPr>
+          <w:p>
+            <w:r>
+              <w:t>Dane klientów</w:t>
+            </w:r>
+          </w:p>
         </w:tc>
       </w:tr>
     </w:tbl>
-    <w:p/>
-    <w:p/>
-    <w:p/>
     <w:p>
       <w:pPr>
         <w:rPr>
-          <w:b/>
-          <w:sz w:val="24"/>
-          <w:szCs w:val="24"/>
+          <w:i/>
         </w:rPr>
       </w:pPr>
-      <w:r>
-        <w:rPr>
-          <w:b/>
-          <w:sz w:val="24"/>
-          <w:szCs w:val="24"/>
-        </w:rPr>
-        <w:t xml:space="preserve">TRA/001 </w:t>
-      </w:r>
-      <w:r>
-        <w:rPr>
-          <w:b/>
-          <w:sz w:val="24"/>
-          <w:szCs w:val="24"/>
-        </w:rPr>
-        <w:t>Dodanie klienta do bazy danych</w:t>
+    </w:p>
+    <w:p>
+      <w:r>
+        <w:rPr>
+          <w:i/>
+        </w:rPr>
+        <w:t xml:space="preserve">Opis: </w:t>
+      </w:r>
+      <w:r>
+        <w:t>Zadaniem transakcji jest dodanie klienta do bazy danych. Transakcji dokonuje recepcjonista.</w:t>
+      </w:r>
+    </w:p>
+    <w:p>
+      <w:r>
+        <w:rPr>
+          <w:i/>
+        </w:rPr>
+        <w:t xml:space="preserve">Uwarunkowania: </w:t>
+      </w:r>
+      <w:r>
+        <w:t xml:space="preserve">Jeżeli dane nie będą spełniały wymogów dziedzinowych zostanie wyświetlony komunikat „Podane dane są nieprawidłowe” i rekord nie zostanie zapisany do bazy danych. Jeżeli w bazie istnieje już klient o identycznym numerze telefonu lub adresie e-mail zostanie wyświetlony komunikat „Wprowadzony </w:t>
+      </w:r>
+      <w:r>
+        <w:t xml:space="preserve">klient już istnieje w bazie danych” i rekord nie zostanie dodany. W innym przypadku zostanie wyświetlony komunikat „Pomyślnie wprowadzono klienta do bazy danych” i rekord zostanie zapisany. </w:t>
+      </w:r>
+    </w:p>
+    <w:p/>
+    <w:p>
+      <w:r>
+        <w:rPr>
+          <w:b/>
+          <w:sz w:val="24"/>
+          <w:szCs w:val="24"/>
+        </w:rPr>
+        <w:t xml:space="preserve">TRA/002 </w:t>
+      </w:r>
+      <w:r>
+        <w:rPr>
+          <w:b/>
+          <w:sz w:val="24"/>
+          <w:szCs w:val="24"/>
+        </w:rPr>
+        <w:t>Modyfikacja danych klienta</w:t>
       </w:r>
     </w:p>
     <w:tbl>
@@ -272,7 +315,7 @@
           </w:tcPr>
           <w:p>
             <w:r>
-              <w:t>Dane klienta</w:t>
+              <w:t>Identyfikator klienta, dane klienta</w:t>
             </w:r>
           </w:p>
         </w:tc>
@@ -332,7 +375,9 @@
     <w:p>
       <w:pPr>
         <w:rPr>
-          <w:i/>
+          <w:b/>
+          <w:sz w:val="24"/>
+          <w:szCs w:val="24"/>
         </w:rPr>
       </w:pPr>
     </w:p>
@@ -344,42 +389,54 @@
         <w:t xml:space="preserve">Opis: </w:t>
       </w:r>
       <w:r>
-        <w:t>Zadaniem transakcji jest dodanie klienta do bazy danych. Transakcji dokonuje recepcjonista.</w:t>
-      </w:r>
-    </w:p>
-    <w:p>
-      <w:r>
-        <w:rPr>
-          <w:i/>
-        </w:rPr>
-        <w:t xml:space="preserve">Uwarunkowania: </w:t>
-      </w:r>
-      <w:r>
-        <w:t xml:space="preserve">Jeżeli dane nie będą spełniały wymogów dziedzinowych zostanie wyświetlony komunikat „Podane dane są nieprawidłowe” i rekord nie zostanie zapisany do bazy danych. Jeżeli w bazie istnieje już klient o identycznym numerze telefonu lub adresie e-mail zostanie wyświetlony komunikat „Wprowadzony </w:t>
-      </w:r>
-      <w:r>
-        <w:t xml:space="preserve">klient już istnieje w bazie danych” i rekord nie zostanie dodany. W innym przypadku zostanie wyświetlony komunikat „Pomyślnie wprowadzono klienta do bazy danych” i rekord zostanie zapisany. </w:t>
-      </w:r>
-    </w:p>
-    <w:p/>
-    <w:p>
-      <w:r>
-        <w:rPr>
-          <w:b/>
-          <w:sz w:val="24"/>
-          <w:szCs w:val="24"/>
-        </w:rPr>
-        <w:t xml:space="preserve">TRA/002 </w:t>
-      </w:r>
-      <w:r>
-        <w:rPr>
-          <w:b/>
-          <w:sz w:val="24"/>
-          <w:szCs w:val="24"/>
-        </w:rPr>
-        <w:t>Modyfikacja danych klienta</w:t>
-      </w:r>
-    </w:p>
+        <w:t>Zadaniem transakcji jest modyfikacja danych klienta w bazie danych. Transakcji dokonuje recepcjonista.</w:t>
+      </w:r>
+    </w:p>
+    <w:p>
+      <w:r>
+        <w:rPr>
+          <w:i/>
+        </w:rPr>
+        <w:t xml:space="preserve">Uwarunkowania: Jeżeli klient o podanych danych nie istnieje </w:t>
+      </w:r>
+      <w:r>
+        <w:t>Jeżeli dane nie będą spełniały wymogów dziedzinowych zostanie wyświetlony komunikat „Podane dane są nieprawidłowe” i rekord nie zostanie z</w:t>
+      </w:r>
+      <w:r>
+        <w:t>modyfikowany</w:t>
+      </w:r>
+      <w:r>
+        <w:t xml:space="preserve">. Jeżeli w bazie istnieje już klient o identycznym numerze telefonu lub adresie e-mail co w zmodyfikowanych danych, zostanie wyświetlony komunikat „Zmodyfikowane dane pokrywają się z innym klientem w bazie danych” i rekord nie zostanie dodany. W innym przypadku zostanie wyświetlony komunikat „Pomyślnie zmodyfikowano dane klienta w bazie danych” i rekord zostanie zapisany. </w:t>
+      </w:r>
+    </w:p>
+    <w:p/>
+    <w:p/>
+    <w:p>
+      <w:pPr>
+        <w:rPr>
+          <w:b/>
+          <w:sz w:val="24"/>
+          <w:szCs w:val="24"/>
+        </w:rPr>
+      </w:pPr>
+      <w:r>
+        <w:rPr>
+          <w:b/>
+          <w:sz w:val="24"/>
+          <w:szCs w:val="24"/>
+        </w:rPr>
+        <w:t xml:space="preserve">TRA/003 </w:t>
+      </w:r>
+      <w:r>
+        <w:rPr>
+          <w:b/>
+          <w:sz w:val="24"/>
+          <w:szCs w:val="24"/>
+        </w:rPr>
+        <w:t>Usunięcie klienta z bazy danych</w:t>
+      </w:r>
+    </w:p>
+    <w:p/>
     <w:tbl>
       <w:tblPr>
         <w:tblStyle w:val="Tabela-Siatka"/>
@@ -464,7 +521,7 @@
           </w:tcPr>
           <w:p>
             <w:r>
-              <w:t>Identyfikator klienta, dane klienta</w:t>
+              <w:t>Identyfikator klienta</w:t>
             </w:r>
           </w:p>
         </w:tc>
@@ -538,55 +595,43 @@
         <w:t xml:space="preserve">Opis: </w:t>
       </w:r>
       <w:r>
-        <w:t>Zadaniem transakcji jest modyfikacja danych klienta w bazie danych. Transakcji dokonuje recepcjonista.</w:t>
-      </w:r>
-    </w:p>
-    <w:p>
-      <w:r>
-        <w:rPr>
-          <w:i/>
-        </w:rPr>
-        <w:t xml:space="preserve">Uwarunkowania: Jeżeli klient o podanych danych nie istnieje </w:t>
-      </w:r>
-      <w:r>
-        <w:t>Jeżeli dane nie będą spełniały wymogów dziedzinowych zostanie wyświetlony komunikat „Podane dane są nieprawidłowe” i rekord nie zostanie z</w:t>
-      </w:r>
-      <w:r>
-        <w:t>modyfikowany</w:t>
-      </w:r>
-      <w:r>
-        <w:t xml:space="preserve">. Jeżeli w bazie istnieje już klient o identycznym numerze telefonu lub adresie e-mail co w zmodyfikowanych danych, zostanie wyświetlony komunikat „Zmodyfikowane dane pokrywają się z innym klientem w bazie danych” i rekord nie zostanie dodany. W innym przypadku zostanie wyświetlony komunikat „Pomyślnie zmodyfikowano dane klienta w bazie danych” i rekord zostanie zapisany. </w:t>
-      </w:r>
-    </w:p>
-    <w:p/>
-    <w:p/>
-    <w:p>
-      <w:pPr>
-        <w:rPr>
-          <w:b/>
-          <w:sz w:val="24"/>
-          <w:szCs w:val="24"/>
-        </w:rPr>
-      </w:pPr>
-      <w:r>
-        <w:rPr>
-          <w:b/>
-          <w:sz w:val="24"/>
-          <w:szCs w:val="24"/>
-        </w:rPr>
-        <w:lastRenderedPageBreak/>
-        <w:t xml:space="preserve">TRA/003 </w:t>
-      </w:r>
-      <w:r>
-        <w:rPr>
-          <w:b/>
-          <w:sz w:val="24"/>
-          <w:szCs w:val="24"/>
-        </w:rPr>
-        <w:t>Usunięcie klienta z bazy danych</w:t>
-      </w:r>
-    </w:p>
-    <w:p/>
+        <w:t>Zadaniem transakcji jest usunięcie danych klienta z bazy danych. Transakcji dokonuje recepcjonista.</w:t>
+      </w:r>
+      <w:r>
+        <w:t xml:space="preserve"> Wraz z usunięciem klienta zostaną usunięte powiązane z nim rekordy zwierząt.</w:t>
+      </w:r>
+    </w:p>
+    <w:p>
+      <w:r>
+        <w:rPr>
+          <w:i/>
+        </w:rPr>
+        <w:t>Uwarunkowania</w:t>
+      </w:r>
+      <w:r>
+        <w:rPr>
+          <w:i/>
+        </w:rPr>
+        <w:t xml:space="preserve">: </w:t>
+      </w:r>
+      <w:r>
+        <w:t xml:space="preserve">Jeżeli w bazie danych nie istnieje klient o podanych danych zostanie wyświetlony komunikat „Brak klienta o podanych danych w bazie”. W przeciwnym wypadku rekord klienta </w:t>
+      </w:r>
+      <w:r>
+        <w:t>wraz z odpowiadającymi mu zwierzętami zostanie usunięty.</w:t>
+      </w:r>
+    </w:p>
+    <w:p/>
+    <w:p>
+      <w:r>
+        <w:rPr>
+          <w:b/>
+          <w:sz w:val="24"/>
+          <w:szCs w:val="24"/>
+        </w:rPr>
+        <w:t>TRA/004 Wyświetlenie danych klienta</w:t>
+      </w:r>
+    </w:p>
     <w:tbl>
       <w:tblPr>
         <w:tblStyle w:val="Tabela-Siatka"/>
@@ -681,7 +726,7 @@
           </w:tcPr>
           <w:p>
             <w:r>
-              <w:t>Komunikat</w:t>
+              <w:t>Danek klienta</w:t>
             </w:r>
           </w:p>
         </w:tc>
@@ -745,41 +790,48 @@
         <w:t xml:space="preserve">Opis: </w:t>
       </w:r>
       <w:r>
-        <w:t>Zadaniem transakcji jest usunięcie danych klienta z bazy danych. Transakcji dokonuje recepcjonista.</w:t>
-      </w:r>
-      <w:r>
-        <w:t xml:space="preserve"> Wraz z usunięciem klienta zostaną usunięte powiązane z nim rekordy zwierząt.</w:t>
-      </w:r>
-    </w:p>
-    <w:p>
-      <w:r>
-        <w:rPr>
-          <w:i/>
-        </w:rPr>
-        <w:t>Uwarunkowania</w:t>
-      </w:r>
-      <w:r>
-        <w:rPr>
-          <w:i/>
-        </w:rPr>
-        <w:t xml:space="preserve">: </w:t>
-      </w:r>
-      <w:r>
-        <w:t xml:space="preserve">Jeżeli w bazie danych nie istnieje klient o podanych danych zostanie wyświetlony komunikat „Brak klienta o podanych danych w bazie”. W przeciwnym wypadku rekord klienta </w:t>
-      </w:r>
-      <w:r>
-        <w:t>wraz z odpowiadającymi mu zwierzętami zostanie usunięty.</w:t>
-      </w:r>
-    </w:p>
-    <w:p/>
-    <w:p>
-      <w:r>
-        <w:rPr>
-          <w:b/>
-          <w:sz w:val="24"/>
-          <w:szCs w:val="24"/>
-        </w:rPr>
-        <w:t>TRA/004 Wyświetlenie danych klienta</w:t>
+        <w:t>Zadaniem transakcji jest wyświetlenie danych klienta. Transakcji dokonuje recepcjonista.</w:t>
+      </w:r>
+    </w:p>
+    <w:p>
+      <w:r>
+        <w:rPr>
+          <w:i/>
+        </w:rPr>
+        <w:t xml:space="preserve">Uwarunkowania: Jeżeli </w:t>
+      </w:r>
+      <w:r>
+        <w:rPr>
+          <w:i/>
+        </w:rPr>
+        <w:t>w bazie nie ma klienta o podanym identyfikatorze zostanie wyświetlony komunikat „Nie znaleziono klienta o podanym identyfikatorze”. W przeciwnym przypadku zostaną wyświetlone dane klienta.</w:t>
+      </w:r>
+    </w:p>
+    <w:p/>
+    <w:p/>
+    <w:p>
+      <w:pPr>
+        <w:rPr>
+          <w:b/>
+          <w:sz w:val="24"/>
+          <w:szCs w:val="24"/>
+        </w:rPr>
+      </w:pPr>
+      <w:r>
+        <w:rPr>
+          <w:b/>
+          <w:sz w:val="24"/>
+          <w:szCs w:val="24"/>
+        </w:rPr>
+        <w:t>TRA/005</w:t>
+      </w:r>
+      <w:r>
+        <w:rPr>
+          <w:b/>
+          <w:sz w:val="24"/>
+          <w:szCs w:val="24"/>
+        </w:rPr>
+        <w:t xml:space="preserve"> Dodanie zwierzęcia do bazy danych</w:t>
       </w:r>
     </w:p>
     <w:tbl>
@@ -866,17 +918,20 @@
           </w:tcPr>
           <w:p>
             <w:r>
-              <w:t>Identyfikator klienta</w:t>
-            </w:r>
-          </w:p>
-        </w:tc>
-        <w:tc>
-          <w:tcPr>
-            <w:tcW w:w="3021" w:type="dxa"/>
-          </w:tcPr>
-          <w:p>
-            <w:r>
-              <w:t>Danek klienta</w:t>
+              <w:t>Dane klienta</w:t>
+            </w:r>
+            <w:r>
+              <w:t>, dane zwierzęcia</w:t>
+            </w:r>
+          </w:p>
+        </w:tc>
+        <w:tc>
+          <w:tcPr>
+            <w:tcW w:w="3021" w:type="dxa"/>
+          </w:tcPr>
+          <w:p>
+            <w:r>
+              <w:t>Komunikat</w:t>
             </w:r>
           </w:p>
         </w:tc>
@@ -909,6 +964,9 @@
             <w:r>
               <w:t>Dane klientów</w:t>
             </w:r>
+            <w:r>
+              <w:t>, dane zwierząt</w:t>
+            </w:r>
           </w:p>
         </w:tc>
         <w:tc>
@@ -919,6 +977,9 @@
             <w:r>
               <w:t>Dane klientów</w:t>
             </w:r>
+            <w:r>
+              <w:t>, dane zwierząt</w:t>
+            </w:r>
           </w:p>
         </w:tc>
       </w:tr>
@@ -926,9 +987,7 @@
     <w:p>
       <w:pPr>
         <w:rPr>
-          <w:b/>
-          <w:sz w:val="24"/>
-          <w:szCs w:val="24"/>
+          <w:i/>
         </w:rPr>
       </w:pPr>
     </w:p>
@@ -940,21 +999,36 @@
         <w:t xml:space="preserve">Opis: </w:t>
       </w:r>
       <w:r>
-        <w:t>Zadaniem transakcji jest wyświetlenie danych klienta. Transakcji dokonuje recepcjonista.</w:t>
-      </w:r>
-    </w:p>
-    <w:p>
-      <w:r>
-        <w:rPr>
-          <w:i/>
-        </w:rPr>
-        <w:t xml:space="preserve">Uwarunkowania: Jeżeli </w:t>
-      </w:r>
-      <w:r>
-        <w:rPr>
-          <w:i/>
-        </w:rPr>
-        <w:t>w bazie nie ma klienta o podanym identyfikatorze zostanie wyświetlony komunikat „Nie znaleziono klienta o podanym identyfikatorze”. W przeciwnym przypadku zostaną wyświetlone dane klienta.</w:t>
+        <w:t>Zadaniem</w:t>
+      </w:r>
+      <w:r>
+        <w:t xml:space="preserve"> transakcji jest przypisanie zwierzęcia do klienta w bazie danych</w:t>
+      </w:r>
+      <w:r>
+        <w:t>. Transakcji dokonuje recepcjonista.</w:t>
+      </w:r>
+    </w:p>
+    <w:p>
+      <w:r>
+        <w:rPr>
+          <w:i/>
+        </w:rPr>
+        <w:t xml:space="preserve">Uwarunkowania: </w:t>
+      </w:r>
+      <w:r>
+        <w:t xml:space="preserve">Jeżeli dane nie będą spełniały wymogów dziedzinowych zostanie wyświetlony komunikat „Podane dane są nieprawidłowe” i rekord nie zostanie zapisany do bazy danych. </w:t>
+      </w:r>
+      <w:r>
+        <w:t xml:space="preserve">Jeżeli w bazie nie ma klienta o podanych danych zostanie wyświetlony komunikat „Nie znaleziono klienta o podanych danych” i rekord nie zostanie zapisany. Jeżeli znaleziono klienta lecz istnieje już zwierzę o podanych danych, zostanie wyświetlony komunikat „Ten klient posiada już zwierzę o wprowadzonych danych” i rekord nie zostanie zapisany. </w:t>
+      </w:r>
+      <w:r>
+        <w:t xml:space="preserve">W innym przypadku zostanie wyświetlony komunikat </w:t>
+      </w:r>
+      <w:r>
+        <w:t>„Pomyślnie wprowadzono zwierzę</w:t>
+      </w:r>
+      <w:r>
+        <w:t xml:space="preserve"> do bazy danych” i rekord zostanie zapisany. </w:t>
       </w:r>
     </w:p>
     <w:p/>
@@ -973,15 +1047,15 @@
           <w:sz w:val="24"/>
           <w:szCs w:val="24"/>
         </w:rPr>
-        <w:t>TRA/005</w:t>
-      </w:r>
-      <w:r>
-        <w:rPr>
-          <w:b/>
-          <w:sz w:val="24"/>
-          <w:szCs w:val="24"/>
-        </w:rPr>
-        <w:t xml:space="preserve"> Dodanie zwierzęcia do bazy danych</w:t>
+        <w:t>TRA/006</w:t>
+      </w:r>
+      <w:r>
+        <w:rPr>
+          <w:b/>
+          <w:sz w:val="24"/>
+          <w:szCs w:val="24"/>
+        </w:rPr>
+        <w:t xml:space="preserve"> Modyfikacja danych zwierzęcia </w:t>
       </w:r>
     </w:p>
     <w:tbl>
@@ -1068,10 +1142,7 @@
           </w:tcPr>
           <w:p>
             <w:r>
-              <w:t>Dane klienta</w:t>
-            </w:r>
-            <w:r>
-              <w:t>, dane zwierzęcia</w:t>
+              <w:t>Identyfikator zwierzęcia, dane zwierzęcia</w:t>
             </w:r>
           </w:p>
         </w:tc>
@@ -1112,23 +1183,23 @@
           </w:tcPr>
           <w:p>
             <w:r>
-              <w:t>Dane klientów</w:t>
-            </w:r>
-            <w:r>
-              <w:t>, dane zwierząt</w:t>
-            </w:r>
-          </w:p>
-        </w:tc>
-        <w:tc>
-          <w:tcPr>
-            <w:tcW w:w="3021" w:type="dxa"/>
-          </w:tcPr>
-          <w:p>
-            <w:r>
-              <w:t>Dane klientów</w:t>
-            </w:r>
-            <w:r>
-              <w:t>, dane zwierząt</w:t>
+              <w:t>D</w:t>
+            </w:r>
+            <w:r>
+              <w:t>ane zwierząt</w:t>
+            </w:r>
+          </w:p>
+        </w:tc>
+        <w:tc>
+          <w:tcPr>
+            <w:tcW w:w="3021" w:type="dxa"/>
+          </w:tcPr>
+          <w:p>
+            <w:r>
+              <w:t>Dane</w:t>
+            </w:r>
+            <w:r>
+              <w:t xml:space="preserve"> zwierząt</w:t>
             </w:r>
           </w:p>
         </w:tc>
@@ -1149,13 +1220,7 @@
         <w:t xml:space="preserve">Opis: </w:t>
       </w:r>
       <w:r>
-        <w:t>Zadaniem</w:t>
-      </w:r>
-      <w:r>
-        <w:t xml:space="preserve"> transakcji jest przypisanie zwierzęcia do klienta w bazie danych</w:t>
-      </w:r>
-      <w:r>
-        <w:t>. Transakcji dokonuje recepcjonista.</w:t>
+        <w:t>Zadaniem transakcji jest modyfikacja danych zwierzęcia w bazie. Transakcji dokonuje recepcjonista.</w:t>
       </w:r>
     </w:p>
     <w:p>
@@ -1166,19 +1231,25 @@
         <w:t xml:space="preserve">Uwarunkowania: </w:t>
       </w:r>
       <w:r>
-        <w:t xml:space="preserve">Jeżeli dane nie będą spełniały wymogów dziedzinowych zostanie wyświetlony komunikat „Podane dane są nieprawidłowe” i rekord nie zostanie zapisany do bazy danych. </w:t>
-      </w:r>
-      <w:r>
-        <w:t xml:space="preserve">Jeżeli w bazie nie ma klienta o podanych danych zostanie wyświetlony komunikat „Nie znaleziono klienta o podanych danych” i rekord nie zostanie zapisany. Jeżeli znaleziono klienta lecz istnieje już zwierzę o podanych danych, zostanie wyświetlony komunikat „Ten klient posiada już zwierzę o wprowadzonych danych” i rekord nie zostanie zapisany. </w:t>
-      </w:r>
-      <w:r>
-        <w:t xml:space="preserve">W innym przypadku zostanie wyświetlony komunikat </w:t>
-      </w:r>
-      <w:r>
-        <w:t>„Pomyślnie wprowadzono zwierzę</w:t>
-      </w:r>
-      <w:r>
-        <w:t xml:space="preserve"> do bazy danych” i rekord zostanie zapisany. </w:t>
+        <w:t>Jeżeli w bazie nie ma zwierzęcia</w:t>
+      </w:r>
+      <w:r>
+        <w:t xml:space="preserve"> o podanych danych zostanie wyświetlony komunikat „Nie znaleziono klienta o podanych danych” i rekord nie zostanie zapisany. </w:t>
+      </w:r>
+      <w:r>
+        <w:rPr>
+          <w:i/>
+        </w:rPr>
+        <w:t xml:space="preserve"> </w:t>
+      </w:r>
+      <w:r>
+        <w:t xml:space="preserve">Jeżeli dane nie będą spełniały wymogów dziedzinowych zostanie wyświetlony komunikat „Podane dane są nieprawidłowe” i rekord nie zostanie zapisany do bazy danych. W innym przypadku zostanie wyświetlony komunikat </w:t>
+      </w:r>
+      <w:r>
+        <w:t>„Pomyślnie edytowano dane zwierzęcia</w:t>
+      </w:r>
+      <w:r>
+        <w:t xml:space="preserve">” i rekord zostanie zapisany. </w:t>
       </w:r>
     </w:p>
     <w:p/>
@@ -1197,15 +1268,15 @@
           <w:sz w:val="24"/>
           <w:szCs w:val="24"/>
         </w:rPr>
-        <w:t>TRA/006</w:t>
-      </w:r>
-      <w:r>
-        <w:rPr>
-          <w:b/>
-          <w:sz w:val="24"/>
-          <w:szCs w:val="24"/>
-        </w:rPr>
-        <w:t xml:space="preserve"> Modyfikacja danych zwierzęcia </w:t>
+        <w:t>TRA/007</w:t>
+      </w:r>
+      <w:r>
+        <w:rPr>
+          <w:b/>
+          <w:sz w:val="24"/>
+          <w:szCs w:val="24"/>
+        </w:rPr>
+        <w:t xml:space="preserve"> Usuwanie danych zwierzęcia </w:t>
       </w:r>
     </w:p>
     <w:tbl>
@@ -1292,7 +1363,7 @@
           </w:tcPr>
           <w:p>
             <w:r>
-              <w:t>Identyfikator zwierzęcia, dane zwierzęcia</w:t>
+              <w:t>Identyfikator zwierzęcia</w:t>
             </w:r>
           </w:p>
         </w:tc>
@@ -1333,23 +1404,17 @@
           </w:tcPr>
           <w:p>
             <w:r>
-              <w:t>D</w:t>
-            </w:r>
-            <w:r>
-              <w:t>ane zwierząt</w:t>
-            </w:r>
-          </w:p>
-        </w:tc>
-        <w:tc>
-          <w:tcPr>
-            <w:tcW w:w="3021" w:type="dxa"/>
-          </w:tcPr>
-          <w:p>
-            <w:r>
-              <w:t>Dane</w:t>
-            </w:r>
-            <w:r>
-              <w:t xml:space="preserve"> zwierząt</w:t>
+              <w:t>Dane klientów, dane zwierząt</w:t>
+            </w:r>
+          </w:p>
+        </w:tc>
+        <w:tc>
+          <w:tcPr>
+            <w:tcW w:w="3021" w:type="dxa"/>
+          </w:tcPr>
+          <w:p>
+            <w:r>
+              <w:t>Dane klientów, dane zwierząt</w:t>
             </w:r>
           </w:p>
         </w:tc>
@@ -1370,7 +1435,7 @@
         <w:t xml:space="preserve">Opis: </w:t>
       </w:r>
       <w:r>
-        <w:t>Zadaniem transakcji jest modyfikacja danych zwierzęcia w bazie. Transakcji dokonuje recepcjonista.</w:t>
+        <w:t>Zadaniem transakcji jest usunięcie danych zwierzęcia z bazy. Transakcji dokonuje recepcjonista.</w:t>
       </w:r>
     </w:p>
     <w:p>
@@ -1381,28 +1446,33 @@
         <w:t xml:space="preserve">Uwarunkowania: </w:t>
       </w:r>
       <w:r>
-        <w:t>Jeżeli w bazie nie ma zwierzęcia</w:t>
-      </w:r>
-      <w:r>
-        <w:t xml:space="preserve"> o podanych danych zostanie wyświetlony komunikat „Nie znaleziono klienta o podanych danych” i rekord nie zostanie zapisany. </w:t>
-      </w:r>
-      <w:r>
-        <w:rPr>
-          <w:i/>
-        </w:rPr>
+        <w:t xml:space="preserve">Jeżeli w bazie nie ma </w:t>
+      </w:r>
+      <w:r>
+        <w:t>zwierzęcia</w:t>
+      </w:r>
+      <w:r>
+        <w:t xml:space="preserve"> o podanych danych zostanie wyświetlony komunikat „</w:t>
+      </w:r>
+      <w:r>
+        <w:t>Nie znaleziono zwierzęcia</w:t>
+      </w:r>
+      <w:r>
+        <w:t xml:space="preserve"> o podanych danych” i rekord nie zostanie zapisany. W innym przypadku zostanie wyświetlony komunikat „Pomyślnie </w:t>
+      </w:r>
+      <w:r>
+        <w:t>usunięto zwierzę z</w:t>
+      </w:r>
+      <w:r>
+        <w:t xml:space="preserve"> bazy danych</w:t>
+      </w:r>
+      <w:r>
+        <w:t>” i rekord zostanie usunięty.</w:t>
+      </w:r>
+      <w:r>
         <w:t xml:space="preserve"> </w:t>
       </w:r>
-      <w:r>
-        <w:t xml:space="preserve">Jeżeli dane nie będą spełniały wymogów dziedzinowych zostanie wyświetlony komunikat „Podane dane są nieprawidłowe” i rekord nie zostanie zapisany do bazy danych. W innym przypadku zostanie wyświetlony komunikat </w:t>
-      </w:r>
-      <w:r>
-        <w:t>„Pomyślnie edytowano dane zwierzęcia</w:t>
-      </w:r>
-      <w:r>
-        <w:t xml:space="preserve">” i rekord zostanie zapisany. </w:t>
-      </w:r>
-    </w:p>
-    <w:p/>
+    </w:p>
     <w:p/>
     <w:p>
       <w:pPr>
@@ -1418,15 +1488,7 @@
           <w:sz w:val="24"/>
           <w:szCs w:val="24"/>
         </w:rPr>
-        <w:t>TRA/007</w:t>
-      </w:r>
-      <w:r>
-        <w:rPr>
-          <w:b/>
-          <w:sz w:val="24"/>
-          <w:szCs w:val="24"/>
-        </w:rPr>
-        <w:t xml:space="preserve"> Usuwanie danych zwierzęcia </w:t>
+        <w:t xml:space="preserve">TRA/008 Wyświetlenie danych zwierzęcia </w:t>
       </w:r>
     </w:p>
     <w:tbl>
@@ -1523,7 +1585,7 @@
           </w:tcPr>
           <w:p>
             <w:r>
-              <w:t>Komunikat</w:t>
+              <w:t>Dane zwierzęcia</w:t>
             </w:r>
           </w:p>
         </w:tc>
@@ -1554,17 +1616,17 @@
           </w:tcPr>
           <w:p>
             <w:r>
-              <w:t>Dane klientów, dane zwierząt</w:t>
-            </w:r>
-          </w:p>
-        </w:tc>
-        <w:tc>
-          <w:tcPr>
-            <w:tcW w:w="3021" w:type="dxa"/>
-          </w:tcPr>
-          <w:p>
-            <w:r>
-              <w:t>Dane klientów, dane zwierząt</w:t>
+              <w:t>Dane zwierząt</w:t>
+            </w:r>
+          </w:p>
+        </w:tc>
+        <w:tc>
+          <w:tcPr>
+            <w:tcW w:w="3021" w:type="dxa"/>
+          </w:tcPr>
+          <w:p>
+            <w:r>
+              <w:t>Dane zwierząt</w:t>
             </w:r>
           </w:p>
         </w:tc>
@@ -1585,7 +1647,7 @@
         <w:t xml:space="preserve">Opis: </w:t>
       </w:r>
       <w:r>
-        <w:t>Zadaniem transakcji jest usunięcie danych zwierzęcia z bazy. Transakcji dokonuje recepcjonista.</w:t>
+        <w:t>Zadaniem transakcji jest wyświetlenie danych zwierzęcia z bazy. Transakcji dokonuje recepcjonista.</w:t>
       </w:r>
     </w:p>
     <w:p>
@@ -1596,33 +1658,12 @@
         <w:t xml:space="preserve">Uwarunkowania: </w:t>
       </w:r>
       <w:r>
-        <w:t xml:space="preserve">Jeżeli w bazie nie ma </w:t>
-      </w:r>
-      <w:r>
-        <w:t>zwierzęcia</w:t>
-      </w:r>
-      <w:r>
-        <w:t xml:space="preserve"> o podanych danych zostanie wyświetlony komunikat „</w:t>
-      </w:r>
-      <w:r>
-        <w:t>Nie znaleziono zwierzęcia</w:t>
-      </w:r>
-      <w:r>
-        <w:t xml:space="preserve"> o podanych danych” i rekord nie zostanie zapisany. W innym przypadku zostanie wyświetlony komunikat „Pomyślnie </w:t>
-      </w:r>
-      <w:r>
-        <w:t>usunięto zwierzę z</w:t>
-      </w:r>
-      <w:r>
-        <w:t xml:space="preserve"> bazy danych</w:t>
-      </w:r>
-      <w:r>
-        <w:t>” i rekord zostanie usunięty.</w:t>
-      </w:r>
-      <w:r>
-        <w:t xml:space="preserve"> </w:t>
-      </w:r>
-    </w:p>
+        <w:t>Jeżeli w bazie nie ma zwierzęcia o podanych danych zostanie wyświetlony komunikat „Nie znaleziono zwierzęcia o podanych danych”. W innym przypadku zostaną wyświetlone dane zwierzęcia.</w:t>
+      </w:r>
+    </w:p>
+    <w:p/>
+    <w:p/>
+    <w:p/>
     <w:p/>
     <w:p>
       <w:pPr>
@@ -1638,7 +1679,8 @@
           <w:sz w:val="24"/>
           <w:szCs w:val="24"/>
         </w:rPr>
-        <w:t xml:space="preserve">TRA/008 Wyświetlenie danych zwierzęcia </w:t>
+        <w:lastRenderedPageBreak/>
+        <w:t>TRA/009 Dodanie pracownika do bazy danych</w:t>
       </w:r>
     </w:p>
     <w:tbl>
@@ -1725,17 +1767,17 @@
           </w:tcPr>
           <w:p>
             <w:r>
-              <w:t>Identyfikator zwierzęcia</w:t>
-            </w:r>
-          </w:p>
-        </w:tc>
-        <w:tc>
-          <w:tcPr>
-            <w:tcW w:w="3021" w:type="dxa"/>
-          </w:tcPr>
-          <w:p>
-            <w:r>
-              <w:t>Dane zwierzęcia</w:t>
+              <w:t>Dane pracownika</w:t>
+            </w:r>
+          </w:p>
+        </w:tc>
+        <w:tc>
+          <w:tcPr>
+            <w:tcW w:w="3021" w:type="dxa"/>
+          </w:tcPr>
+          <w:p>
+            <w:r>
+              <w:t>Komunikat</w:t>
             </w:r>
           </w:p>
         </w:tc>
@@ -1766,17 +1808,17 @@
           </w:tcPr>
           <w:p>
             <w:r>
-              <w:t>Dane zwierząt</w:t>
-            </w:r>
-          </w:p>
-        </w:tc>
-        <w:tc>
-          <w:tcPr>
-            <w:tcW w:w="3021" w:type="dxa"/>
-          </w:tcPr>
-          <w:p>
-            <w:r>
-              <w:t>Dane zwierząt</w:t>
+              <w:t>Dane pracowników</w:t>
+            </w:r>
+          </w:p>
+        </w:tc>
+        <w:tc>
+          <w:tcPr>
+            <w:tcW w:w="3021" w:type="dxa"/>
+          </w:tcPr>
+          <w:p>
+            <w:r>
+              <w:t>Dane pracowników</w:t>
             </w:r>
           </w:p>
         </w:tc>
@@ -1797,7 +1839,19 @@
         <w:t xml:space="preserve">Opis: </w:t>
       </w:r>
       <w:r>
-        <w:t>Zadaniem transakcji jest wyświetlenie danych zwierzęcia z bazy. Transakcji dokonuje recepcjonista.</w:t>
+        <w:t xml:space="preserve">Zadaniem transakcji jest </w:t>
+      </w:r>
+      <w:r>
+        <w:t>dodanie pracownika do bazy danych</w:t>
+      </w:r>
+      <w:r>
+        <w:t>. T</w:t>
+      </w:r>
+      <w:r>
+        <w:t>ransakcji dokonuje dyrektor</w:t>
+      </w:r>
+      <w:r>
+        <w:t>.</w:t>
       </w:r>
     </w:p>
     <w:p>
@@ -1808,12 +1862,9 @@
         <w:t xml:space="preserve">Uwarunkowania: </w:t>
       </w:r>
       <w:r>
-        <w:t>Jeżeli w bazie nie ma zwierzęcia o podanych danych zostanie wyświetlony komunikat „Nie znaleziono zwierzęcia o podanych danych”. W innym przypadku zostaną wyświetlone dane zwierzęcia.</w:t>
-      </w:r>
-    </w:p>
-    <w:p/>
-    <w:p/>
-    <w:p/>
+        <w:t>Jeżeli dane pracownika nie spełniają wymogów dziedzinowych zostanie wyświetlony komunikat „Niepoprawne dane pracownika”. W przeciwnym wypadku rekord zostanie zapisany.</w:t>
+      </w:r>
+    </w:p>
     <w:p/>
     <w:p>
       <w:pPr>
@@ -1829,7 +1880,15 @@
           <w:sz w:val="24"/>
           <w:szCs w:val="24"/>
         </w:rPr>
-        <w:t>TRA/009 Dodanie pracownika do bazy danych</w:t>
+        <w:t>TRA/010</w:t>
+      </w:r>
+      <w:r>
+        <w:rPr>
+          <w:b/>
+          <w:sz w:val="24"/>
+          <w:szCs w:val="24"/>
+        </w:rPr>
+        <w:t xml:space="preserve"> Edycja danych pracownika</w:t>
       </w:r>
     </w:p>
     <w:tbl>
@@ -1916,7 +1975,7 @@
           </w:tcPr>
           <w:p>
             <w:r>
-              <w:t>Dane pracownika</w:t>
+              <w:t>Dane pracownika, identyfikator pracownika</w:t>
             </w:r>
           </w:p>
         </w:tc>
@@ -1988,30 +2047,18 @@
         <w:t xml:space="preserve">Opis: </w:t>
       </w:r>
       <w:r>
-        <w:t xml:space="preserve">Zadaniem transakcji jest </w:t>
-      </w:r>
-      <w:r>
-        <w:t>dodanie pracownika do bazy danych</w:t>
-      </w:r>
-      <w:r>
-        <w:t>. T</w:t>
-      </w:r>
-      <w:r>
-        <w:t>ransakcji dokonuje dyrektor</w:t>
-      </w:r>
-      <w:r>
-        <w:t>.</w:t>
-      </w:r>
-    </w:p>
-    <w:p>
-      <w:r>
-        <w:rPr>
-          <w:i/>
-        </w:rPr>
-        <w:t xml:space="preserve">Uwarunkowania: </w:t>
-      </w:r>
-      <w:r>
-        <w:t>Jeżeli dane pracownika nie spełniają wymogów dziedzinowych zostanie wyświetlony komunikat „Niepoprawne dane pracownika”. W przeciwnym wypadku rekord zostanie zapisany.</w:t>
+        <w:t>Zadaniem transakcji jest edycja danych pracownika. Transakcji dokonuje dyrektor.</w:t>
+      </w:r>
+    </w:p>
+    <w:p>
+      <w:r>
+        <w:rPr>
+          <w:i/>
+        </w:rPr>
+        <w:t>Uwarunkowania</w:t>
+      </w:r>
+      <w:r>
+        <w:t>: Jeżeli w bazie nie istnieje pracownik o podanym identyfikatorze zostanie wyświetlony komunikat „Nie ma pracownika o podanym identyfikatorze”.  Jeżeli dane pracownika nie spełniają wymogów dziedzinowych zostanie wyświetlony komunikat „Niepoprawne dane pracownika”. W przeciwnym wypadku rekord zostanie edytowany.</w:t>
       </w:r>
     </w:p>
     <w:p/>
@@ -2029,15 +2076,31 @@
           <w:sz w:val="24"/>
           <w:szCs w:val="24"/>
         </w:rPr>
-        <w:t>TRA/010</w:t>
-      </w:r>
-      <w:r>
-        <w:rPr>
-          <w:b/>
-          <w:sz w:val="24"/>
-          <w:szCs w:val="24"/>
-        </w:rPr>
-        <w:t xml:space="preserve"> Edycja danych pracownika</w:t>
+        <w:t>TRA/011</w:t>
+      </w:r>
+      <w:r>
+        <w:rPr>
+          <w:b/>
+          <w:sz w:val="24"/>
+          <w:szCs w:val="24"/>
+        </w:rPr>
+        <w:t xml:space="preserve"> Usuwanie</w:t>
+      </w:r>
+      <w:r>
+        <w:rPr>
+          <w:b/>
+          <w:sz w:val="24"/>
+          <w:szCs w:val="24"/>
+        </w:rPr>
+        <w:t xml:space="preserve"> </w:t>
+      </w:r>
+      <w:r>
+        <w:rPr>
+          <w:b/>
+          <w:sz w:val="24"/>
+          <w:szCs w:val="24"/>
+        </w:rPr>
+        <w:t>pracownika</w:t>
       </w:r>
     </w:p>
     <w:tbl>
@@ -2124,7 +2187,7 @@
           </w:tcPr>
           <w:p>
             <w:r>
-              <w:t>Dane pracownika, identyfikator pracownika</w:t>
+              <w:t>Identyfikator pracownika</w:t>
             </w:r>
           </w:p>
         </w:tc>
@@ -2196,7 +2259,7 @@
         <w:t xml:space="preserve">Opis: </w:t>
       </w:r>
       <w:r>
-        <w:t>Zadaniem transakcji jest edycja danych pracownika. Transakcji dokonuje dyrektor.</w:t>
+        <w:t>Zadaniem transakcji jest usunięcie danych pracownika. Transakcji dokonuje dyrektor.</w:t>
       </w:r>
     </w:p>
     <w:p>
@@ -2207,9 +2270,15 @@
         <w:t>Uwarunkowania</w:t>
       </w:r>
       <w:r>
-        <w:t>: Jeżeli w bazie nie istnieje pracownik o podanym identyfikatorze zostanie wyświetlony komunikat „Nie ma pracownika o podanym identyfikatorze”.  Jeżeli dane pracownika nie spełniają wymogów dziedzinowych zostanie wyświetlony komunikat „Niepoprawne dane pracownika”. W przeciwnym wypadku rekord zostanie edytowany.</w:t>
-      </w:r>
-    </w:p>
+        <w:t>: Jeżeli w bazie nie istnieje pracownik o podanym identyfikatorze zostanie wyświetlony komunikat „Nie ma pracownika o podanym identyfikatorze”.  W przeciwnym w</w:t>
+      </w:r>
+      <w:r>
+        <w:t>ypadku rekord zostanie usunięty</w:t>
+      </w:r>
+    </w:p>
+    <w:p/>
+    <w:p/>
+    <w:p/>
     <w:p/>
     <w:p>
       <w:pPr>
@@ -2225,31 +2294,7 @@
           <w:sz w:val="24"/>
           <w:szCs w:val="24"/>
         </w:rPr>
-        <w:t>TRA/011</w:t>
-      </w:r>
-      <w:r>
-        <w:rPr>
-          <w:b/>
-          <w:sz w:val="24"/>
-          <w:szCs w:val="24"/>
-        </w:rPr>
-        <w:t xml:space="preserve"> Usuwanie</w:t>
-      </w:r>
-      <w:r>
-        <w:rPr>
-          <w:b/>
-          <w:sz w:val="24"/>
-          <w:szCs w:val="24"/>
-        </w:rPr>
-        <w:t xml:space="preserve"> </w:t>
-      </w:r>
-      <w:r>
-        <w:rPr>
-          <w:b/>
-          <w:sz w:val="24"/>
-          <w:szCs w:val="24"/>
-        </w:rPr>
-        <w:t>pracownika</w:t>
+        <w:t>TRA/012 Wyświetlanie danych pracownika</w:t>
       </w:r>
     </w:p>
     <w:tbl>
@@ -2346,7 +2391,7 @@
           </w:tcPr>
           <w:p>
             <w:r>
-              <w:t>Komunikat</w:t>
+              <w:t>Dane pracownika</w:t>
             </w:r>
           </w:p>
         </w:tc>
@@ -2408,26 +2453,20 @@
         <w:t xml:space="preserve">Opis: </w:t>
       </w:r>
       <w:r>
-        <w:t>Zadaniem transakcji jest usunięcie danych pracownika. Transakcji dokonuje dyrektor.</w:t>
-      </w:r>
-    </w:p>
-    <w:p>
-      <w:r>
-        <w:rPr>
-          <w:i/>
-        </w:rPr>
-        <w:t>Uwarunkowania</w:t>
-      </w:r>
-      <w:r>
-        <w:t>: Jeżeli w bazie nie istnieje pracownik o podanym identyfikatorze zostanie wyświetlony komunikat „Nie ma pracownika o podanym identyfikatorze”.  W przeciwnym w</w:t>
-      </w:r>
-      <w:r>
-        <w:t>ypadku rekord zostanie usunięty</w:t>
-      </w:r>
-    </w:p>
-    <w:p/>
-    <w:p/>
-    <w:p/>
+        <w:t>Zadaniem transakcji jest wyświetlenie danych pracownika. Transakcji może dokonywać dyrektor lub recepcjonista.</w:t>
+      </w:r>
+    </w:p>
+    <w:p>
+      <w:r>
+        <w:rPr>
+          <w:i/>
+        </w:rPr>
+        <w:t xml:space="preserve">Uwarunkowania: </w:t>
+      </w:r>
+      <w:r>
+        <w:t>Jeżeli w bazie nie istnieje pracownik o podanym identyfikatorze zostanie wyświetlony komunikat „Nie ma pracownika o podanym identyfikatorze”.  W przeciwnym wypadku zostaną wyświetlone dane pracownika.</w:t>
+      </w:r>
+    </w:p>
     <w:p/>
     <w:p>
       <w:pPr>
@@ -2443,8 +2482,7 @@
           <w:sz w:val="24"/>
           <w:szCs w:val="24"/>
         </w:rPr>
-        <w:lastRenderedPageBreak/>
-        <w:t>TRA/012 Wyświetlanie danych pracownika</w:t>
+        <w:t>TRA/013 Dodawanie leku</w:t>
       </w:r>
     </w:p>
     <w:tbl>
@@ -2531,17 +2569,17 @@
           </w:tcPr>
           <w:p>
             <w:r>
-              <w:t>Identyfikator pracownika</w:t>
-            </w:r>
-          </w:p>
-        </w:tc>
-        <w:tc>
-          <w:tcPr>
-            <w:tcW w:w="3021" w:type="dxa"/>
-          </w:tcPr>
-          <w:p>
-            <w:r>
-              <w:t>Dane pracownika</w:t>
+              <w:t>Dane leku</w:t>
+            </w:r>
+          </w:p>
+        </w:tc>
+        <w:tc>
+          <w:tcPr>
+            <w:tcW w:w="3021" w:type="dxa"/>
+          </w:tcPr>
+          <w:p>
+            <w:r>
+              <w:t>Komunikat</w:t>
             </w:r>
           </w:p>
         </w:tc>
@@ -2572,17 +2610,17 @@
           </w:tcPr>
           <w:p>
             <w:r>
-              <w:t>Dane pracowników</w:t>
-            </w:r>
-          </w:p>
-        </w:tc>
-        <w:tc>
-          <w:tcPr>
-            <w:tcW w:w="3021" w:type="dxa"/>
-          </w:tcPr>
-          <w:p>
-            <w:r>
-              <w:t>Dane pracowników</w:t>
+              <w:t>Dane leków</w:t>
+            </w:r>
+          </w:p>
+        </w:tc>
+        <w:tc>
+          <w:tcPr>
+            <w:tcW w:w="3021" w:type="dxa"/>
+          </w:tcPr>
+          <w:p>
+            <w:r>
+              <w:t>Dane leków</w:t>
             </w:r>
           </w:p>
         </w:tc>
@@ -2603,7 +2641,7 @@
         <w:t xml:space="preserve">Opis: </w:t>
       </w:r>
       <w:r>
-        <w:t>Zadaniem transakcji jest wyświetlenie danych pracownika. Transakcji może dokonywać dyrektor lub recepcjonista.</w:t>
+        <w:t>Zadaniem transakcji jest dodanie leku do bazy danych. Transakcji dokonuje recepcjonista</w:t>
       </w:r>
     </w:p>
     <w:p>
@@ -2614,7 +2652,7 @@
         <w:t xml:space="preserve">Uwarunkowania: </w:t>
       </w:r>
       <w:r>
-        <w:t>Jeżeli w bazie nie istnieje pracownik o podanym identyfikatorze zostanie wyświetlony komunikat „Nie ma pracownika o podanym identyfikatorze”.  W przeciwnym wypadku zostaną wyświetlone dane pracownika.</w:t>
+        <w:t>Jeżeli dane nie spełniają wymogów dziedzinowych zostanie wyświetlony komunikat „Niepoprawne dane leku”. W przeciwnym wypadku rekord zostanie dodany.</w:t>
       </w:r>
     </w:p>
     <w:p/>
@@ -2632,7 +2670,31 @@
           <w:sz w:val="24"/>
           <w:szCs w:val="24"/>
         </w:rPr>
-        <w:t>TRA/013 Dodawanie leku</w:t>
+        <w:t>TRA/014</w:t>
+      </w:r>
+      <w:r>
+        <w:rPr>
+          <w:b/>
+          <w:sz w:val="24"/>
+          <w:szCs w:val="24"/>
+        </w:rPr>
+        <w:t xml:space="preserve"> </w:t>
+      </w:r>
+      <w:r>
+        <w:rPr>
+          <w:b/>
+          <w:sz w:val="24"/>
+          <w:szCs w:val="24"/>
+        </w:rPr>
+        <w:t>Edycja</w:t>
+      </w:r>
+      <w:r>
+        <w:rPr>
+          <w:b/>
+          <w:sz w:val="24"/>
+          <w:szCs w:val="24"/>
+        </w:rPr>
+        <w:t xml:space="preserve"> leku</w:t>
       </w:r>
     </w:p>
     <w:tbl>
@@ -2791,7 +2853,13 @@
         <w:t xml:space="preserve">Opis: </w:t>
       </w:r>
       <w:r>
-        <w:t>Zadaniem transakcji jest dodanie leku do bazy danych. Transakcji dokonuje recepcjonista</w:t>
+        <w:t xml:space="preserve">Zadaniem transakcji jest </w:t>
+      </w:r>
+      <w:r>
+        <w:t>edycja danych leku</w:t>
+      </w:r>
+      <w:r>
+        <w:t>. Transakcji dokonuje recepcjonista</w:t>
       </w:r>
     </w:p>
     <w:p>
@@ -2802,7 +2870,13 @@
         <w:t xml:space="preserve">Uwarunkowania: </w:t>
       </w:r>
       <w:r>
-        <w:t>Jeżeli dane nie spełniają wymogów dziedzinowych zostanie wyświetlony komunikat „Niepoprawne dane leku”. W przeciwnym wypadku rekord zostanie dodany.</w:t>
+        <w:t xml:space="preserve">Jeżeli w bazie nie istnieje lek o podanej nazwie zostanie wyświetlony komunikat „Nie istnieje lek o podanej nazwie w bazie”. </w:t>
+      </w:r>
+      <w:r>
+        <w:t xml:space="preserve">Jeżeli dane nie spełniają wymogów dziedzinowych zostanie wyświetlony komunikat „Niepoprawne dane leku”. W przeciwnym wypadku rekord zostanie </w:t>
+      </w:r>
+      <w:r>
+        <w:t>zmodyfikowany.</w:t>
       </w:r>
     </w:p>
     <w:p/>
@@ -2814,37 +2888,58 @@
           <w:szCs w:val="24"/>
         </w:rPr>
       </w:pPr>
-      <w:r>
-        <w:rPr>
-          <w:b/>
-          <w:sz w:val="24"/>
-          <w:szCs w:val="24"/>
-        </w:rPr>
-        <w:t>TRA/014</w:t>
-      </w:r>
-      <w:r>
-        <w:rPr>
-          <w:b/>
-          <w:sz w:val="24"/>
-          <w:szCs w:val="24"/>
-        </w:rPr>
-        <w:t xml:space="preserve"> </w:t>
-      </w:r>
-      <w:r>
-        <w:rPr>
-          <w:b/>
-          <w:sz w:val="24"/>
-          <w:szCs w:val="24"/>
-        </w:rPr>
-        <w:t>Edycja</w:t>
-      </w:r>
-      <w:r>
-        <w:rPr>
-          <w:b/>
-          <w:sz w:val="24"/>
-          <w:szCs w:val="24"/>
-        </w:rPr>
-        <w:t xml:space="preserve"> leku</w:t>
+    </w:p>
+    <w:p>
+      <w:pPr>
+        <w:rPr>
+          <w:b/>
+          <w:sz w:val="24"/>
+          <w:szCs w:val="24"/>
+        </w:rPr>
+      </w:pPr>
+    </w:p>
+    <w:p>
+      <w:pPr>
+        <w:rPr>
+          <w:b/>
+          <w:sz w:val="24"/>
+          <w:szCs w:val="24"/>
+        </w:rPr>
+      </w:pPr>
+    </w:p>
+    <w:p>
+      <w:pPr>
+        <w:rPr>
+          <w:b/>
+          <w:sz w:val="24"/>
+          <w:szCs w:val="24"/>
+        </w:rPr>
+      </w:pPr>
+    </w:p>
+    <w:p>
+      <w:pPr>
+        <w:rPr>
+          <w:b/>
+          <w:sz w:val="24"/>
+          <w:szCs w:val="24"/>
+        </w:rPr>
+      </w:pPr>
+    </w:p>
+    <w:p>
+      <w:pPr>
+        <w:rPr>
+          <w:b/>
+          <w:sz w:val="24"/>
+          <w:szCs w:val="24"/>
+        </w:rPr>
+      </w:pPr>
+      <w:r>
+        <w:rPr>
+          <w:b/>
+          <w:sz w:val="24"/>
+          <w:szCs w:val="24"/>
+        </w:rPr>
+        <w:t>TRA/015 Usuwanie leku</w:t>
       </w:r>
     </w:p>
     <w:tbl>
@@ -2931,7 +3026,7 @@
           </w:tcPr>
           <w:p>
             <w:r>
-              <w:t>Dane leku</w:t>
+              <w:t>Nazwa leku</w:t>
             </w:r>
           </w:p>
         </w:tc>
@@ -3003,30 +3098,27 @@
         <w:t xml:space="preserve">Opis: </w:t>
       </w:r>
       <w:r>
-        <w:t xml:space="preserve">Zadaniem transakcji jest </w:t>
-      </w:r>
-      <w:r>
-        <w:t>edycja danych leku</w:t>
-      </w:r>
-      <w:r>
-        <w:t>. Transakcji dokonuje recepcjonista</w:t>
-      </w:r>
-    </w:p>
-    <w:p>
-      <w:r>
-        <w:rPr>
-          <w:i/>
-        </w:rPr>
-        <w:t xml:space="preserve">Uwarunkowania: </w:t>
-      </w:r>
-      <w:r>
-        <w:t xml:space="preserve">Jeżeli w bazie nie istnieje lek o podanej nazwie zostanie wyświetlony komunikat „Nie istnieje lek o podanej nazwie w bazie”. </w:t>
-      </w:r>
-      <w:r>
-        <w:t xml:space="preserve">Jeżeli dane nie spełniają wymogów dziedzinowych zostanie wyświetlony komunikat „Niepoprawne dane leku”. W przeciwnym wypadku rekord zostanie </w:t>
-      </w:r>
-      <w:r>
-        <w:t>zmodyfikowany.</w:t>
+        <w:t>Zadaniem transakcji jest usuniecie danych leku. Transakcji dokonuje recepcjonista</w:t>
+      </w:r>
+    </w:p>
+    <w:p>
+      <w:r>
+        <w:rPr>
+          <w:i/>
+        </w:rPr>
+        <w:t>Uwarunkowania:</w:t>
+      </w:r>
+      <w:r>
+        <w:rPr>
+          <w:i/>
+        </w:rPr>
+        <w:t xml:space="preserve"> </w:t>
+      </w:r>
+      <w:r>
+        <w:t>Jeżeli w bazie nie istnieje lek o podanej nazwie zostanie wyświetlony komunikat „Nie istnieje lek o podanej nazwie w bazie”.</w:t>
+      </w:r>
+      <w:r>
+        <w:t xml:space="preserve"> W przeciwnym przypadku odpowiedni rekord zostanie usunięty.</w:t>
       </w:r>
     </w:p>
     <w:p/>
@@ -3038,59 +3130,13 @@
           <w:szCs w:val="24"/>
         </w:rPr>
       </w:pPr>
-    </w:p>
-    <w:p>
-      <w:pPr>
-        <w:rPr>
-          <w:b/>
-          <w:sz w:val="24"/>
-          <w:szCs w:val="24"/>
-        </w:rPr>
-      </w:pPr>
-    </w:p>
-    <w:p>
-      <w:pPr>
-        <w:rPr>
-          <w:b/>
-          <w:sz w:val="24"/>
-          <w:szCs w:val="24"/>
-        </w:rPr>
-      </w:pPr>
-    </w:p>
-    <w:p>
-      <w:pPr>
-        <w:rPr>
-          <w:b/>
-          <w:sz w:val="24"/>
-          <w:szCs w:val="24"/>
-        </w:rPr>
-      </w:pPr>
-    </w:p>
-    <w:p>
-      <w:pPr>
-        <w:rPr>
-          <w:b/>
-          <w:sz w:val="24"/>
-          <w:szCs w:val="24"/>
-        </w:rPr>
-      </w:pPr>
-    </w:p>
-    <w:p>
-      <w:pPr>
-        <w:rPr>
-          <w:b/>
-          <w:sz w:val="24"/>
-          <w:szCs w:val="24"/>
-        </w:rPr>
-      </w:pPr>
-      <w:r>
-        <w:rPr>
-          <w:b/>
-          <w:sz w:val="24"/>
-          <w:szCs w:val="24"/>
-        </w:rPr>
-        <w:lastRenderedPageBreak/>
-        <w:t>TRA/015 Usuwanie leku</w:t>
+      <w:r>
+        <w:rPr>
+          <w:b/>
+          <w:sz w:val="24"/>
+          <w:szCs w:val="24"/>
+        </w:rPr>
+        <w:t>TRA/016 Wyświetlanie danych leku</w:t>
       </w:r>
     </w:p>
     <w:tbl>
@@ -3187,7 +3233,7 @@
           </w:tcPr>
           <w:p>
             <w:r>
-              <w:t>Komunikat</w:t>
+              <w:t>Dane leku</w:t>
             </w:r>
           </w:p>
         </w:tc>
@@ -3249,7 +3295,7 @@
         <w:t xml:space="preserve">Opis: </w:t>
       </w:r>
       <w:r>
-        <w:t>Zadaniem transakcji jest usuniecie danych leku. Transakcji dokonuje recepcjonista</w:t>
+        <w:t>Zadaniem transakcji jest wyświetlenie danych leku. Transakcji dokonuje recepcjonista</w:t>
       </w:r>
     </w:p>
     <w:p>
@@ -3269,7 +3315,7 @@
         <w:t>Jeżeli w bazie nie istnieje lek o podanej nazwie zostanie wyświetlony komunikat „Nie istnieje lek o podanej nazwie w bazie”.</w:t>
       </w:r>
       <w:r>
-        <w:t xml:space="preserve"> W przeciwnym przypadku odpowiedni rekord zostanie usunięty.</w:t>
+        <w:t xml:space="preserve"> W przeciwnym przypadku dane odpowiadającego rekordu zostaną wyświetlone.</w:t>
       </w:r>
     </w:p>
     <w:p/>
@@ -3287,7 +3333,7 @@
           <w:sz w:val="24"/>
           <w:szCs w:val="24"/>
         </w:rPr>
-        <w:t>TRA/016 Wyświetlanie danych leku</w:t>
+        <w:t>TRA/017 Dodanie badania</w:t>
       </w:r>
     </w:p>
     <w:tbl>
@@ -3374,17 +3420,17 @@
           </w:tcPr>
           <w:p>
             <w:r>
-              <w:t>Nazwa leku</w:t>
-            </w:r>
-          </w:p>
-        </w:tc>
-        <w:tc>
-          <w:tcPr>
-            <w:tcW w:w="3021" w:type="dxa"/>
-          </w:tcPr>
-          <w:p>
-            <w:r>
-              <w:t>Dane leku</w:t>
+              <w:t>Dane badania, identyfikator zwierzęcia</w:t>
+            </w:r>
+          </w:p>
+        </w:tc>
+        <w:tc>
+          <w:tcPr>
+            <w:tcW w:w="3021" w:type="dxa"/>
+          </w:tcPr>
+          <w:p>
+            <w:r>
+              <w:t>Komunikat</w:t>
             </w:r>
           </w:p>
         </w:tc>
@@ -3415,17 +3461,17 @@
           </w:tcPr>
           <w:p>
             <w:r>
-              <w:t>Dane leków</w:t>
-            </w:r>
-          </w:p>
-        </w:tc>
-        <w:tc>
-          <w:tcPr>
-            <w:tcW w:w="3021" w:type="dxa"/>
-          </w:tcPr>
-          <w:p>
-            <w:r>
-              <w:t>Dane leków</w:t>
+              <w:t>Dane badań</w:t>
+            </w:r>
+          </w:p>
+        </w:tc>
+        <w:tc>
+          <w:tcPr>
+            <w:tcW w:w="3021" w:type="dxa"/>
+          </w:tcPr>
+          <w:p>
+            <w:r>
+              <w:t>Dane badań</w:t>
             </w:r>
           </w:p>
         </w:tc>
@@ -3446,7 +3492,7 @@
         <w:t xml:space="preserve">Opis: </w:t>
       </w:r>
       <w:r>
-        <w:t>Zadaniem transakcji jest wyświetlenie danych leku. Transakcji dokonuje recepcjonista</w:t>
+        <w:t>Zadaniem transakcji jest dodanie danych badania. Transakcji dokonuje recepcjonista lub lekarz.</w:t>
       </w:r>
     </w:p>
     <w:p>
@@ -3463,10 +3509,19 @@
         <w:t xml:space="preserve"> </w:t>
       </w:r>
       <w:r>
-        <w:t>Jeżeli w bazie nie istnieje lek o podanej nazwie zostanie wyświetlony komunikat „Nie istnieje lek o podanej nazwie w bazie”.</w:t>
-      </w:r>
-      <w:r>
-        <w:t xml:space="preserve"> W przeciwnym przypadku dane odpowiadającego rekordu zostaną wyświetlone.</w:t>
+        <w:t xml:space="preserve">Jeżeli w bazie nie istnieje zwierzę o podanym identyfikatorze, zostanie wyświetlony komunikat „Nie znaleziono zwierzęcia o podanym identyfikatorze”. Jeżeli dane badania nie spełniają wymogów dziedzinowych zostanie wyświetlony komunikat „Niepoprawne dane badania”. W przeciwnym wypadku zostanie </w:t>
+      </w:r>
+      <w:r>
+        <w:t>dodany rekord badania.</w:t>
+      </w:r>
+    </w:p>
+    <w:p/>
+    <w:p/>
+    <w:p/>
+    <w:p/>
+    <w:p>
+      <w:r>
+        <w:br/>
       </w:r>
     </w:p>
     <w:p/>
@@ -3484,7 +3539,7 @@
           <w:sz w:val="24"/>
           <w:szCs w:val="24"/>
         </w:rPr>
-        <w:t>TRA/017 Dodanie badania</w:t>
+        <w:t>TRA/018 Usunięcie badania</w:t>
       </w:r>
     </w:p>
     <w:tbl>
@@ -3643,7 +3698,7 @@
         <w:t xml:space="preserve">Opis: </w:t>
       </w:r>
       <w:r>
-        <w:t>Zadaniem transakcji jest dodanie danych badania. Transakcji dokonuje recepcjonista lub lekarz.</w:t>
+        <w:t>Zadaniem transakcji jest usunięcie danych badania. Transakcji dokonuje recepcjonista lub lekarz.</w:t>
       </w:r>
     </w:p>
     <w:p>
@@ -3660,19 +3715,7 @@
         <w:t xml:space="preserve"> </w:t>
       </w:r>
       <w:r>
-        <w:t xml:space="preserve">Jeżeli w bazie nie istnieje zwierzę o podanym identyfikatorze, zostanie wyświetlony komunikat „Nie znaleziono zwierzęcia o podanym identyfikatorze”. Jeżeli dane badania nie spełniają wymogów dziedzinowych zostanie wyświetlony komunikat „Niepoprawne dane badania”. W przeciwnym wypadku zostanie </w:t>
-      </w:r>
-      <w:r>
-        <w:t>dodany rekord badania.</w:t>
-      </w:r>
-    </w:p>
-    <w:p/>
-    <w:p/>
-    <w:p/>
-    <w:p/>
-    <w:p>
-      <w:r>
-        <w:br/>
+        <w:t>Jeżeli w bazie nie istnieje zwierzę o podanym identyfikatorze, zostanie wyświetlony komunikat „Nie znaleziono zwierzęcia o podanym identyfikatorze”. W przeciwnym wypadku zostanie usunięty rekord badania.</w:t>
       </w:r>
     </w:p>
     <w:p/>
@@ -3690,8 +3733,23 @@
           <w:sz w:val="24"/>
           <w:szCs w:val="24"/>
         </w:rPr>
-        <w:lastRenderedPageBreak/>
-        <w:t>TRA/018 Usunięcie badania</w:t>
+        <w:t>TRA/019 Wyświetlenie</w:t>
+      </w:r>
+      <w:r>
+        <w:rPr>
+          <w:b/>
+          <w:sz w:val="24"/>
+          <w:szCs w:val="24"/>
+        </w:rPr>
+        <w:t xml:space="preserve"> danych</w:t>
+      </w:r>
+      <w:r>
+        <w:rPr>
+          <w:b/>
+          <w:sz w:val="24"/>
+          <w:szCs w:val="24"/>
+        </w:rPr>
+        <w:t xml:space="preserve"> badania</w:t>
       </w:r>
     </w:p>
     <w:tbl>
@@ -3850,7 +3908,7 @@
         <w:t xml:space="preserve">Opis: </w:t>
       </w:r>
       <w:r>
-        <w:t>Zadaniem transakcji jest usunięcie danych badania. Transakcji dokonuje recepcjonista lub lekarz.</w:t>
+        <w:t>Zadaniem transakcji jest wyświetlenie danych badania. Transakcji dokonuje recepcjonista lub lekarz.</w:t>
       </w:r>
     </w:p>
     <w:p>
@@ -3867,9 +3925,13 @@
         <w:t xml:space="preserve"> </w:t>
       </w:r>
       <w:r>
-        <w:t>Jeżeli w bazie nie istnieje zwierzę o podanym identyfikatorze, zostanie wyświetlony komunikat „Nie znaleziono zwierzęcia o podanym identyfikatorze”. W przeciwnym wypadku zostanie usunięty rekord badania.</w:t>
-      </w:r>
-    </w:p>
+        <w:t xml:space="preserve">Jeżeli w bazie nie istnieje zwierzę o podanym identyfikatorze, zostanie wyświetlony komunikat „Nie znaleziono zwierzęcia o podanym identyfikatorze”. W przeciwnym wypadku </w:t>
+      </w:r>
+      <w:r>
+        <w:t>zostaną wyświetlone dane badania.</w:t>
+      </w:r>
+    </w:p>
+    <w:p/>
     <w:p/>
     <w:p>
       <w:pPr>
@@ -3885,39 +3947,15 @@
           <w:sz w:val="24"/>
           <w:szCs w:val="24"/>
         </w:rPr>
-        <w:t>TRA/019</w:t>
-      </w:r>
-      <w:r>
-        <w:rPr>
-          <w:b/>
-          <w:sz w:val="24"/>
-          <w:szCs w:val="24"/>
-        </w:rPr>
-        <w:t xml:space="preserve"> </w:t>
-      </w:r>
-      <w:r>
-        <w:rPr>
-          <w:b/>
-          <w:sz w:val="24"/>
-          <w:szCs w:val="24"/>
-        </w:rPr>
-        <w:t>Wyświetlenie</w:t>
-      </w:r>
-      <w:r>
-        <w:rPr>
-          <w:b/>
-          <w:sz w:val="24"/>
-          <w:szCs w:val="24"/>
-        </w:rPr>
-        <w:t xml:space="preserve"> danych</w:t>
-      </w:r>
-      <w:r>
-        <w:rPr>
-          <w:b/>
-          <w:sz w:val="24"/>
-          <w:szCs w:val="24"/>
-        </w:rPr>
-        <w:t xml:space="preserve"> badania</w:t>
+        <w:t>TRA/020</w:t>
+      </w:r>
+      <w:r>
+        <w:rPr>
+          <w:b/>
+          <w:sz w:val="24"/>
+          <w:szCs w:val="24"/>
+        </w:rPr>
+        <w:t xml:space="preserve"> Dodanie zabiegu</w:t>
       </w:r>
     </w:p>
     <w:tbl>
@@ -4004,7 +4042,7 @@
           </w:tcPr>
           <w:p>
             <w:r>
-              <w:t>Dane badania, identyfikator zwierzęcia</w:t>
+              <w:t>Dane zabiegu, identyfikator zwierzęcia</w:t>
             </w:r>
           </w:p>
         </w:tc>
@@ -4045,17 +4083,17 @@
           </w:tcPr>
           <w:p>
             <w:r>
-              <w:t>Dane badań</w:t>
-            </w:r>
-          </w:p>
-        </w:tc>
-        <w:tc>
-          <w:tcPr>
-            <w:tcW w:w="3021" w:type="dxa"/>
-          </w:tcPr>
-          <w:p>
-            <w:r>
-              <w:t>Dane badań</w:t>
+              <w:t>Dane zabiegów</w:t>
+            </w:r>
+          </w:p>
+        </w:tc>
+        <w:tc>
+          <w:tcPr>
+            <w:tcW w:w="3021" w:type="dxa"/>
+          </w:tcPr>
+          <w:p>
+            <w:r>
+              <w:t>Dane zabiegów</w:t>
             </w:r>
           </w:p>
         </w:tc>
@@ -4076,13 +4114,7 @@
         <w:t xml:space="preserve">Opis: </w:t>
       </w:r>
       <w:r>
-        <w:t>Za</w:t>
-      </w:r>
-      <w:r>
-        <w:t>daniem transakcji jest wyświetlenie</w:t>
-      </w:r>
-      <w:r>
-        <w:t xml:space="preserve"> danych badania. Transakcji dokonuje recepcjonista lub lekarz.</w:t>
+        <w:t>Zadaniem transakcji jest dodanie danych zabiegu. Transakcji dokonuje recepcjonista lub lekarz.</w:t>
       </w:r>
     </w:p>
     <w:p>
@@ -4099,15 +4131,10 @@
         <w:t xml:space="preserve"> </w:t>
       </w:r>
       <w:r>
-        <w:t>Jeżeli w bazie nie istnieje zwierzę o podanym identyfikatorze, zostanie wyświetlony komunikat „Nie znaleziono zwierzęcia o podanym identyfikatorze”. W prze</w:t>
-      </w:r>
-      <w:r>
-        <w:t xml:space="preserve">ciwnym wypadku </w:t>
-      </w:r>
-      <w:r>
-        <w:t>zostaną wyświetlone dane badania.</w:t>
-      </w:r>
-    </w:p>
+        <w:t>Jeżeli w bazie nie istnieje zwierzę o podanym identyfikatorze, zostanie wyświetlony komunikat „Nie znaleziono zwierzęcia o podanym identyfikatorze”. Jeżeli dane zabiegu nie spełniają wymogów dziedzinowych zostanie wyświetlony komunikat „Niepoprawne dane zabiegu”.  W przeciwnym wypadku zostanie dodany rekord zabiegu.</w:t>
+      </w:r>
+    </w:p>
+    <w:p/>
     <w:p/>
     <w:p/>
     <w:p>
@@ -4124,15 +4151,15 @@
           <w:sz w:val="24"/>
           <w:szCs w:val="24"/>
         </w:rPr>
-        <w:t>TRA/020</w:t>
-      </w:r>
-      <w:r>
-        <w:rPr>
-          <w:b/>
-          <w:sz w:val="24"/>
-          <w:szCs w:val="24"/>
-        </w:rPr>
-        <w:t xml:space="preserve"> Dodanie zabiegu</w:t>
+        <w:t>TRA/021</w:t>
+      </w:r>
+      <w:r>
+        <w:rPr>
+          <w:b/>
+          <w:sz w:val="24"/>
+          <w:szCs w:val="24"/>
+        </w:rPr>
+        <w:t xml:space="preserve"> Usunięcie zabiegu</w:t>
       </w:r>
     </w:p>
     <w:tbl>
@@ -4291,7 +4318,7 @@
         <w:t xml:space="preserve">Opis: </w:t>
       </w:r>
       <w:r>
-        <w:t>Zadaniem transakcji jest dodanie danych zabiegu. Transakcji dokonuje recepcjonista lub lekarz.</w:t>
+        <w:t>Zadaniem transakcji jest usunięcie danych zabiegu. Transakcji dokonuje recepcjonista lub lekarz.</w:t>
       </w:r>
     </w:p>
     <w:p>
@@ -4308,11 +4335,9 @@
         <w:t xml:space="preserve"> </w:t>
       </w:r>
       <w:r>
-        <w:t>Jeżeli w bazie nie istnieje zwierzę o podanym identyfikatorze, zostanie wyświetlony komunikat „Nie znaleziono zwierzęcia o podanym identyfikatorze”. Jeżeli dane zabiegu nie spełniają wymogów dziedzinowych zostanie wyświetlony komunikat „Niepoprawne dane zabiegu”.  W przeciwnym wypadku zostanie dodany rekord zabiegu.</w:t>
-      </w:r>
-    </w:p>
-    <w:p/>
-    <w:p/>
+        <w:t>Jeżeli w bazie nie istnieje zwierzę o podanym identyfikatorze, zostanie wyświetlony komunikat „Nie znaleziono zwierzęcia o podanym identyfikatorze”. W przeciwnym wypadku zostanie usunięty rekord zabiegu.</w:t>
+      </w:r>
+    </w:p>
     <w:p/>
     <w:p>
       <w:pPr>
@@ -4328,16 +4353,31 @@
           <w:sz w:val="24"/>
           <w:szCs w:val="24"/>
         </w:rPr>
-        <w:lastRenderedPageBreak/>
-        <w:t>TRA/021</w:t>
-      </w:r>
-      <w:r>
-        <w:rPr>
-          <w:b/>
-          <w:sz w:val="24"/>
-          <w:szCs w:val="24"/>
-        </w:rPr>
-        <w:t xml:space="preserve"> Usunięcie zabiegu</w:t>
+        <w:t>TRA/022</w:t>
+      </w:r>
+      <w:r>
+        <w:rPr>
+          <w:b/>
+          <w:sz w:val="24"/>
+          <w:szCs w:val="24"/>
+        </w:rPr>
+        <w:t xml:space="preserve"> </w:t>
+      </w:r>
+      <w:r>
+        <w:rPr>
+          <w:b/>
+          <w:sz w:val="24"/>
+          <w:szCs w:val="24"/>
+        </w:rPr>
+        <w:t>Wyświetlenie danych</w:t>
+      </w:r>
+      <w:r>
+        <w:rPr>
+          <w:b/>
+          <w:sz w:val="24"/>
+          <w:szCs w:val="24"/>
+        </w:rPr>
+        <w:t xml:space="preserve"> zabiegu</w:t>
       </w:r>
     </w:p>
     <w:tbl>
@@ -4434,7 +4474,7 @@
           </w:tcPr>
           <w:p>
             <w:r>
-              <w:t>Komunikat</w:t>
+              <w:t>Dane zabiegu</w:t>
             </w:r>
           </w:p>
         </w:tc>
@@ -4496,7 +4536,10 @@
         <w:t xml:space="preserve">Opis: </w:t>
       </w:r>
       <w:r>
-        <w:t>Zadaniem transakcji jest usunięcie danych zabiegu. Transakcji dokonuje recepcjonista lub lekarz.</w:t>
+        <w:t>Zadaniem transakcji jest wyświetlenie</w:t>
+      </w:r>
+      <w:r>
+        <w:t xml:space="preserve"> danych zabiegu. Transakcji dokonuje recepcjonista lub lekarz.</w:t>
       </w:r>
     </w:p>
     <w:p>
@@ -4513,7 +4556,10 @@
         <w:t xml:space="preserve"> </w:t>
       </w:r>
       <w:r>
-        <w:t>Jeżeli w bazie nie istnieje zwierzę o podanym identyfikatorze, zostanie wyświetlony komunikat „Nie znaleziono zwierzęcia o podanym identyfikatorze”. W przeciwnym wypadku zostanie usunięty rekord zabiegu.</w:t>
+        <w:t>Jeżeli w bazie nie istnieje zwierzę o podanym identyfikatorze, zostanie wyświetlony komunikat „Nie znaleziono zwierzęcia o podanym identyfikatorze”. W przeciwnym wypadku</w:t>
+      </w:r>
+      <w:r>
+        <w:t xml:space="preserve"> zostaną wyświetlone dane zabiegu.</w:t>
       </w:r>
     </w:p>
     <w:p/>
@@ -4531,31 +4577,7 @@
           <w:sz w:val="24"/>
           <w:szCs w:val="24"/>
         </w:rPr>
-        <w:t>TRA/022</w:t>
-      </w:r>
-      <w:r>
-        <w:rPr>
-          <w:b/>
-          <w:sz w:val="24"/>
-          <w:szCs w:val="24"/>
-        </w:rPr>
-        <w:t xml:space="preserve"> </w:t>
-      </w:r>
-      <w:r>
-        <w:rPr>
-          <w:b/>
-          <w:sz w:val="24"/>
-          <w:szCs w:val="24"/>
-        </w:rPr>
-        <w:t>Wyświetlenie danych</w:t>
-      </w:r>
-      <w:r>
-        <w:rPr>
-          <w:b/>
-          <w:sz w:val="24"/>
-          <w:szCs w:val="24"/>
-        </w:rPr>
-        <w:t xml:space="preserve"> zabiegu</w:t>
+        <w:t>TRA/023 Dodanie wizyty</w:t>
       </w:r>
     </w:p>
     <w:tbl>
@@ -4642,17 +4664,17 @@
           </w:tcPr>
           <w:p>
             <w:r>
-              <w:t>Dane zabiegu, identyfikator zwierzęcia</w:t>
-            </w:r>
-          </w:p>
-        </w:tc>
-        <w:tc>
-          <w:tcPr>
-            <w:tcW w:w="3021" w:type="dxa"/>
-          </w:tcPr>
-          <w:p>
-            <w:r>
-              <w:t>Dane zabiegu</w:t>
+              <w:t>Identyfikator lekarza, Identyfikator klienta, dane wizyty</w:t>
+            </w:r>
+          </w:p>
+        </w:tc>
+        <w:tc>
+          <w:tcPr>
+            <w:tcW w:w="3021" w:type="dxa"/>
+          </w:tcPr>
+          <w:p>
+            <w:r>
+              <w:t>Komunikat</w:t>
             </w:r>
           </w:p>
         </w:tc>
@@ -4683,17 +4705,17 @@
           </w:tcPr>
           <w:p>
             <w:r>
-              <w:t>Dane zabiegów</w:t>
-            </w:r>
-          </w:p>
-        </w:tc>
-        <w:tc>
-          <w:tcPr>
-            <w:tcW w:w="3021" w:type="dxa"/>
-          </w:tcPr>
-          <w:p>
-            <w:r>
-              <w:t>Dane zabiegów</w:t>
+              <w:t>Dane wizyt</w:t>
+            </w:r>
+          </w:p>
+        </w:tc>
+        <w:tc>
+          <w:tcPr>
+            <w:tcW w:w="3021" w:type="dxa"/>
+          </w:tcPr>
+          <w:p>
+            <w:r>
+              <w:t>Dane wizyt</w:t>
             </w:r>
           </w:p>
         </w:tc>
@@ -4714,10 +4736,7 @@
         <w:t xml:space="preserve">Opis: </w:t>
       </w:r>
       <w:r>
-        <w:t>Zadaniem transakcji jest wyświetlenie</w:t>
-      </w:r>
-      <w:r>
-        <w:t xml:space="preserve"> danych zabiegu. Transakcji dokonuje recepcjonista lub lekarz.</w:t>
+        <w:t>Zadaniem transakcji jest dodanie rekordu wizyty. Transakcji dokonuje recepcjonista.</w:t>
       </w:r>
     </w:p>
     <w:p>
@@ -4734,12 +4753,19 @@
         <w:t xml:space="preserve"> </w:t>
       </w:r>
       <w:r>
-        <w:t>Jeżeli w bazie nie istnieje zwierzę o podanym identyfikatorze, zostanie wyświetlony komunikat „Nie znaleziono zwierzęcia o podanym identyfikatorze”. W przeciwnym wypadku</w:t>
-      </w:r>
-      <w:r>
-        <w:t xml:space="preserve"> zostaną wyświetlone dane zabiegu.</w:t>
-      </w:r>
-    </w:p>
+        <w:t xml:space="preserve">Jeżeli w bazie nie istnieje lekarz o podanym identyfikatorze, zostanie wyświetlony komunikat „Nie znaleziono lekarza o podanym identyfikatorze”. </w:t>
+      </w:r>
+      <w:r>
+        <w:rPr>
+          <w:i/>
+        </w:rPr>
+        <w:t xml:space="preserve"> </w:t>
+      </w:r>
+      <w:r>
+        <w:t>Jeżeli w bazie nie istnieje klient o podanym identyfikatorze, zostanie wyświetlony komunikat „Nie znaleziono klienta o podanym identyfikatorze”. Jeżeli dane wizyty nie spełniają wymogów dziedzinowych zostanie wyświetlony komunikat „Niepoprawne dane badania”. W przeciwnym wypadku zostanie dodany rekord wizyty.</w:t>
+      </w:r>
+    </w:p>
+    <w:p/>
     <w:p/>
     <w:p>
       <w:pPr>
@@ -4755,23 +4781,7 @@
           <w:sz w:val="24"/>
           <w:szCs w:val="24"/>
         </w:rPr>
-        <w:t>TRA/023</w:t>
-      </w:r>
-      <w:r>
-        <w:rPr>
-          <w:b/>
-          <w:sz w:val="24"/>
-          <w:szCs w:val="24"/>
-        </w:rPr>
-        <w:t xml:space="preserve"> </w:t>
-      </w:r>
-      <w:r>
-        <w:rPr>
-          <w:b/>
-          <w:sz w:val="24"/>
-          <w:szCs w:val="24"/>
-        </w:rPr>
-        <w:t>Dodanie wizyty</w:t>
+        <w:t>TRA/024 Wyświetlenie danych wizyty</w:t>
       </w:r>
     </w:p>
     <w:tbl>
@@ -4868,7 +4878,7 @@
           </w:tcPr>
           <w:p>
             <w:r>
-              <w:t>Komunikat</w:t>
+              <w:t>Dane wizyty</w:t>
             </w:r>
           </w:p>
         </w:tc>
@@ -4899,23 +4909,17 @@
           </w:tcPr>
           <w:p>
             <w:r>
-              <w:t xml:space="preserve">Dane </w:t>
-            </w:r>
-            <w:r>
-              <w:t>wizyt</w:t>
-            </w:r>
-          </w:p>
-        </w:tc>
-        <w:tc>
-          <w:tcPr>
-            <w:tcW w:w="3021" w:type="dxa"/>
-          </w:tcPr>
-          <w:p>
-            <w:r>
-              <w:t xml:space="preserve">Dane </w:t>
-            </w:r>
-            <w:r>
-              <w:t>wizyt</w:t>
+              <w:t>Dane wizyt</w:t>
+            </w:r>
+          </w:p>
+        </w:tc>
+        <w:tc>
+          <w:tcPr>
+            <w:tcW w:w="3021" w:type="dxa"/>
+          </w:tcPr>
+          <w:p>
+            <w:r>
+              <w:t>Dane wizyt</w:t>
             </w:r>
           </w:p>
         </w:tc>
@@ -4936,13 +4940,7 @@
         <w:t xml:space="preserve">Opis: </w:t>
       </w:r>
       <w:r>
-        <w:t xml:space="preserve">Zadaniem transakcji jest </w:t>
-      </w:r>
-      <w:r>
-        <w:t>dodanie rekordu wizyty.</w:t>
-      </w:r>
-      <w:r>
-        <w:t xml:space="preserve"> Transakcji dokonuje recepcjonista.</w:t>
+        <w:t>Zadaniem transakcji jest wyświetlenie danych wizyty. Transakcji dokonuje recepcjonista.</w:t>
       </w:r>
     </w:p>
     <w:p>
@@ -4959,19 +4957,7 @@
         <w:t xml:space="preserve"> </w:t>
       </w:r>
       <w:r>
-        <w:t>Jeżeli w bazie nie istnieje</w:t>
-      </w:r>
-      <w:r>
-        <w:t xml:space="preserve"> lekarz</w:t>
-      </w:r>
-      <w:r>
-        <w:t xml:space="preserve"> o podanym identyfikatorze, zostanie wyświetlony komunikat „Nie znaleziono </w:t>
-      </w:r>
-      <w:r>
-        <w:t>lekarza</w:t>
-      </w:r>
-      <w:r>
-        <w:t xml:space="preserve"> o podanym identyfikatorze”. </w:t>
+        <w:t xml:space="preserve">Jeżeli w bazie nie istnieje lekarz o podanym identyfikatorze, zostanie wyświetlony komunikat „Nie znaleziono lekarza o podanym identyfikatorze”. </w:t>
       </w:r>
       <w:r>
         <w:rPr>
@@ -4980,40 +4966,9 @@
         <w:t xml:space="preserve"> </w:t>
       </w:r>
       <w:r>
-        <w:t>Jeżeli w bazie nie istnieje</w:t>
-      </w:r>
-      <w:r>
-        <w:t xml:space="preserve"> klient</w:t>
-      </w:r>
-      <w:r>
-        <w:t xml:space="preserve"> o podanym identyfikatorze, zostanie wyświe</w:t>
-      </w:r>
-      <w:r>
-        <w:t>tlony komunikat „Nie znaleziono klienta</w:t>
-      </w:r>
-      <w:r>
-        <w:t xml:space="preserve"> o podanym identyfikatorze”. </w:t>
-      </w:r>
-      <w:r>
-        <w:t xml:space="preserve">Jeżeli dane wizyty nie spełniają wymogów dziedzinowych zostanie wyświetlony komunikat „Niepoprawne dane badania”. </w:t>
-      </w:r>
-      <w:r>
-        <w:t>W przeciwnym wypadku zostanie</w:t>
-      </w:r>
-      <w:r>
-        <w:t xml:space="preserve"> dodany</w:t>
-      </w:r>
-      <w:r>
-        <w:t xml:space="preserve"> rekord </w:t>
-      </w:r>
-      <w:r>
-        <w:t>wizyty</w:t>
-      </w:r>
-      <w:r>
-        <w:t>.</w:t>
-      </w:r>
-    </w:p>
-    <w:p/>
+        <w:t>Jeżeli w bazie nie istnieje klient o podanym identyfikatorze, zostanie wyświetlony komunikat „Nie znaleziono klienta o podanym identyfikatorze”. Jeżeli dane wizyty nie spełniają wymogów dziedzinowych zostanie wyświetlony komunikat „Niepoprawne dane badania”. W przeciwnym wypadku zostanie wyświetlony rekord wizyty.</w:t>
+      </w:r>
+    </w:p>
     <w:p/>
     <w:p>
       <w:pPr>
@@ -5029,32 +4984,7 @@
           <w:sz w:val="24"/>
           <w:szCs w:val="24"/>
         </w:rPr>
-        <w:lastRenderedPageBreak/>
-        <w:t>TRA/024</w:t>
-      </w:r>
-      <w:r>
-        <w:rPr>
-          <w:b/>
-          <w:sz w:val="24"/>
-          <w:szCs w:val="24"/>
-        </w:rPr>
-        <w:t xml:space="preserve"> </w:t>
-      </w:r>
-      <w:r>
-        <w:rPr>
-          <w:b/>
-          <w:sz w:val="24"/>
-          <w:szCs w:val="24"/>
-        </w:rPr>
-        <w:t>Wyświetlenie danych</w:t>
-      </w:r>
-      <w:r>
-        <w:rPr>
-          <w:b/>
-          <w:sz w:val="24"/>
-          <w:szCs w:val="24"/>
-        </w:rPr>
-        <w:t xml:space="preserve"> wizyty</w:t>
+        <w:t>TRA/025 Usunięcie wizyty</w:t>
       </w:r>
     </w:p>
     <w:tbl>
@@ -5151,7 +5081,7 @@
           </w:tcPr>
           <w:p>
             <w:r>
-              <w:t>Dane wizyty</w:t>
+              <w:t>Komunikat</w:t>
             </w:r>
           </w:p>
         </w:tc>
@@ -5213,13 +5143,7 @@
         <w:t xml:space="preserve">Opis: </w:t>
       </w:r>
       <w:r>
-        <w:t xml:space="preserve">Zadaniem transakcji jest </w:t>
-      </w:r>
-      <w:r>
-        <w:t xml:space="preserve">wyświetlenie danych </w:t>
-      </w:r>
-      <w:r>
-        <w:t>wizyty. Transakcji dokonuje recepcjonista.</w:t>
+        <w:t>Zadaniem transakcji jest usunięcie rekordu wizyty. Transakcji dokonuje recepcjonista.</w:t>
       </w:r>
     </w:p>
     <w:p>
@@ -5245,13 +5169,19 @@
         <w:t xml:space="preserve"> </w:t>
       </w:r>
       <w:r>
-        <w:t xml:space="preserve">Jeżeli w bazie nie istnieje klient o podanym identyfikatorze, zostanie wyświetlony komunikat „Nie znaleziono klienta o podanym identyfikatorze”. Jeżeli dane wizyty nie spełniają wymogów dziedzinowych zostanie wyświetlony komunikat „Niepoprawne dane badania”. W przeciwnym wypadku zostanie </w:t>
-      </w:r>
-      <w:r>
-        <w:t>wyświetlon</w:t>
-      </w:r>
-      <w:r>
-        <w:t>y rekord wizyty.</w:t>
+        <w:t>Jeżeli w bazie nie istnieje klient o podanym identyfikatorze, zostanie wyświetlony komunikat „Nie znaleziono klienta o podanym identyfikatorze</w:t>
+      </w:r>
+      <w:r>
+        <w:t xml:space="preserve">. </w:t>
+      </w:r>
+      <w:r>
+        <w:t xml:space="preserve"> W przeciwnym wypadku zostanie </w:t>
+      </w:r>
+      <w:r>
+        <w:t>usunięty</w:t>
+      </w:r>
+      <w:r>
+        <w:t xml:space="preserve"> rekord wizyty.</w:t>
       </w:r>
     </w:p>
     <w:p/>
@@ -5269,15 +5199,7 @@
           <w:sz w:val="24"/>
           <w:szCs w:val="24"/>
         </w:rPr>
-        <w:t>TRA/025 Usunięcie</w:t>
-      </w:r>
-      <w:r>
-        <w:rPr>
-          <w:b/>
-          <w:sz w:val="24"/>
-          <w:szCs w:val="24"/>
-        </w:rPr>
-        <w:t xml:space="preserve"> wizyty</w:t>
+        <w:t>TRA/026 Dodanie rachunku</w:t>
       </w:r>
     </w:p>
     <w:tbl>
@@ -5364,7 +5286,7 @@
           </w:tcPr>
           <w:p>
             <w:r>
-              <w:t>Identyfikator lekarza, Identyfikator klienta, dane wizyty</w:t>
+              <w:t>Dane rachunku</w:t>
             </w:r>
           </w:p>
         </w:tc>
@@ -5405,17 +5327,17 @@
           </w:tcPr>
           <w:p>
             <w:r>
-              <w:t>Dane wizyt</w:t>
-            </w:r>
-          </w:p>
-        </w:tc>
-        <w:tc>
-          <w:tcPr>
-            <w:tcW w:w="3021" w:type="dxa"/>
-          </w:tcPr>
-          <w:p>
-            <w:r>
-              <w:t>Dane wizyt</w:t>
+              <w:t>Dane rachunków</w:t>
+            </w:r>
+          </w:p>
+        </w:tc>
+        <w:tc>
+          <w:tcPr>
+            <w:tcW w:w="3021" w:type="dxa"/>
+          </w:tcPr>
+          <w:p>
+            <w:r>
+              <w:t>Dane rachunków</w:t>
             </w:r>
           </w:p>
         </w:tc>
@@ -5436,13 +5358,7 @@
         <w:t xml:space="preserve">Opis: </w:t>
       </w:r>
       <w:r>
-        <w:t xml:space="preserve">Zadaniem transakcji jest </w:t>
-      </w:r>
-      <w:r>
-        <w:t>usunięcie</w:t>
-      </w:r>
-      <w:r>
-        <w:t xml:space="preserve"> rekordu wizyty. Transakcji dokonuje recepcjonista.</w:t>
+        <w:t>Zadaniem transakcji jest dodanie rekordu rachunku. Transakcji dokonuje recepcjonista.</w:t>
       </w:r>
     </w:p>
     <w:p>
@@ -5453,41 +5369,15 @@
         <w:t>Uwarunkowania:</w:t>
       </w:r>
       <w:r>
-        <w:rPr>
-          <w:i/>
-        </w:rPr>
-        <w:t xml:space="preserve"> </w:t>
-      </w:r>
-      <w:r>
-        <w:t xml:space="preserve">Jeżeli w bazie nie istnieje lekarz o podanym identyfikatorze, zostanie wyświetlony komunikat „Nie znaleziono lekarza o podanym identyfikatorze”. </w:t>
-      </w:r>
-      <w:r>
-        <w:rPr>
-          <w:i/>
-        </w:rPr>
-        <w:t xml:space="preserve"> </w:t>
-      </w:r>
-      <w:r>
-        <w:t>Jeżeli w bazie nie istnieje klient o podanym identyfikatorze, zostanie wyświetlony komunikat „Nie znaleziono klienta o podanym identyfikatorze</w:t>
-      </w:r>
-      <w:r>
-        <w:t xml:space="preserve">. </w:t>
-      </w:r>
-      <w:r>
-        <w:t xml:space="preserve"> W przeciwnym wypadku zostanie </w:t>
-      </w:r>
-      <w:r>
-        <w:t>usunięty</w:t>
-      </w:r>
-      <w:r>
-        <w:t xml:space="preserve"> rekord wizyty.</w:t>
-      </w:r>
-    </w:p>
+        <w:t xml:space="preserve"> Jeżeli dane rachunku nie spełniają wymogów dziedzinowych zostanie wyświetlony komunikat „Dane rachunku niepoprawne”. W przeciwnym wypadku zostanie dodany rekord rachunku.</w:t>
+      </w:r>
+    </w:p>
+    <w:p/>
+    <w:p/>
     <w:p/>
     <w:p>
       <w:pPr>
         <w:rPr>
-          <w:b/>
           <w:sz w:val="24"/>
           <w:szCs w:val="24"/>
         </w:rPr>
@@ -5498,15 +5388,7 @@
           <w:sz w:val="24"/>
           <w:szCs w:val="24"/>
         </w:rPr>
-        <w:t>TRA/</w:t>
-      </w:r>
-      <w:r>
-        <w:rPr>
-          <w:b/>
-          <w:sz w:val="24"/>
-          <w:szCs w:val="24"/>
-        </w:rPr>
-        <w:t>026 Dodanie rachunku</w:t>
+        <w:t>TRA/026 Usunięcie rachunku</w:t>
       </w:r>
     </w:p>
     <w:tbl>
@@ -5535,14 +5417,8 @@
           <w:p>
             <w:pPr>
               <w:jc w:val="center"/>
-              <w:rPr>
-                <w:b/>
-              </w:rPr>
-            </w:pPr>
-            <w:r>
-              <w:rPr>
-                <w:b/>
-              </w:rPr>
+            </w:pPr>
+            <w:r>
               <w:t>WEJŚCIE</w:t>
             </w:r>
           </w:p>
@@ -5554,14 +5430,8 @@
           <w:p>
             <w:pPr>
               <w:jc w:val="center"/>
-              <w:rPr>
-                <w:b/>
-              </w:rPr>
-            </w:pPr>
-            <w:r>
-              <w:rPr>
-                <w:b/>
-              </w:rPr>
+            </w:pPr>
+            <w:r>
               <w:t>WYJŚCIE</w:t>
             </w:r>
           </w:p>
@@ -5575,14 +5445,8 @@
           <w:p>
             <w:pPr>
               <w:jc w:val="center"/>
-              <w:rPr>
-                <w:b/>
-              </w:rPr>
-            </w:pPr>
-            <w:r>
-              <w:rPr>
-                <w:b/>
-              </w:rPr>
+            </w:pPr>
+            <w:r>
               <w:t>UŻYTKOWNIK</w:t>
             </w:r>
           </w:p>
@@ -5593,7 +5457,7 @@
           </w:tcPr>
           <w:p>
             <w:r>
-              <w:t>Dane rachunku</w:t>
+              <w:t>Dane rachunku, identyfikator klienta</w:t>
             </w:r>
           </w:p>
         </w:tc>
@@ -5616,14 +5480,8 @@
           <w:p>
             <w:pPr>
               <w:jc w:val="center"/>
-              <w:rPr>
-                <w:b/>
-              </w:rPr>
-            </w:pPr>
-            <w:r>
-              <w:rPr>
-                <w:b/>
-              </w:rPr>
+            </w:pPr>
+            <w:r>
               <w:t>BAZA DANYCH</w:t>
             </w:r>
           </w:p>
@@ -5634,23 +5492,17 @@
           </w:tcPr>
           <w:p>
             <w:r>
-              <w:t xml:space="preserve">Dane </w:t>
-            </w:r>
-            <w:r>
-              <w:t>rachunków</w:t>
-            </w:r>
-          </w:p>
-        </w:tc>
-        <w:tc>
-          <w:tcPr>
-            <w:tcW w:w="3021" w:type="dxa"/>
-          </w:tcPr>
-          <w:p>
-            <w:r>
-              <w:t xml:space="preserve">Dane </w:t>
-            </w:r>
-            <w:r>
-              <w:t>rachunków</w:t>
+              <w:t>Dane rachunków</w:t>
+            </w:r>
+          </w:p>
+        </w:tc>
+        <w:tc>
+          <w:tcPr>
+            <w:tcW w:w="3021" w:type="dxa"/>
+          </w:tcPr>
+          <w:p>
+            <w:r>
+              <w:t>Dane rachunków</w:t>
             </w:r>
           </w:p>
         </w:tc>
@@ -5671,62 +5523,25 @@
         <w:t xml:space="preserve">Opis: </w:t>
       </w:r>
       <w:r>
-        <w:t xml:space="preserve">Zadaniem transakcji jest </w:t>
-      </w:r>
-      <w:r>
-        <w:t>dodanie</w:t>
-      </w:r>
-      <w:r>
-        <w:t xml:space="preserve"> rekordu </w:t>
-      </w:r>
-      <w:r>
-        <w:t>rachunku</w:t>
-      </w:r>
-      <w:r>
-        <w:t>. Transakcji dokonuje recepcjonista.</w:t>
-      </w:r>
-    </w:p>
-    <w:p>
-      <w:r>
-        <w:rPr>
-          <w:i/>
-        </w:rPr>
-        <w:t>Uwarunkowania</w:t>
-      </w:r>
-      <w:r>
-        <w:rPr>
-          <w:i/>
-        </w:rPr>
-        <w:t>:</w:t>
-      </w:r>
-      <w:r>
-        <w:t xml:space="preserve"> </w:t>
-      </w:r>
-      <w:r>
-        <w:t>Jeżeli dane rachunku nie spełniają wymogów dziedzinowych zostanie wyświetlony komunikat „Dane rachunku niepoprawne”.</w:t>
-      </w:r>
-      <w:r>
-        <w:t xml:space="preserve"> W przeciwnym wypadku zostanie</w:t>
-      </w:r>
-      <w:r>
-        <w:t xml:space="preserve"> dodany</w:t>
-      </w:r>
-      <w:r>
-        <w:t xml:space="preserve"> rekord </w:t>
-      </w:r>
-      <w:r>
-        <w:t>rachunku</w:t>
-      </w:r>
-      <w:r>
-        <w:t>.</w:t>
-      </w:r>
-    </w:p>
-    <w:p/>
-    <w:p/>
+        <w:t>Zadaniem transakcji jest usunięcie rekordu rachunku. Transakcji dokonuje recepcjonista.</w:t>
+      </w:r>
+    </w:p>
+    <w:p>
+      <w:r>
+        <w:rPr>
+          <w:i/>
+        </w:rPr>
+        <w:t>Uwarunkowania:</w:t>
+      </w:r>
+      <w:r>
+        <w:t xml:space="preserve"> Jeżeli dane rachunku nie spełniają wymogów dziedzinowych zostanie wyświetlony komunikat „Dane rachunku niepoprawne”. Jeżeli nie ma klienta o podanym identyfikatorze w bazie zostanie wyświetlony komunikat „Nie ma klienta o podanym identyfikatorze w bazie”.  W przeciwnym wypadku zostanie usunięty rekord rachunku.</w:t>
+      </w:r>
+    </w:p>
     <w:p/>
     <w:p>
       <w:pPr>
         <w:rPr>
+          <w:b/>
           <w:sz w:val="24"/>
           <w:szCs w:val="24"/>
         </w:rPr>
@@ -5737,24 +5552,7 @@
           <w:sz w:val="24"/>
           <w:szCs w:val="24"/>
         </w:rPr>
-        <w:lastRenderedPageBreak/>
-        <w:t xml:space="preserve">TRA/026 </w:t>
-      </w:r>
-      <w:r>
-        <w:rPr>
-          <w:b/>
-          <w:sz w:val="24"/>
-          <w:szCs w:val="24"/>
-        </w:rPr>
-        <w:t>Usunięcie</w:t>
-      </w:r>
-      <w:r>
-        <w:rPr>
-          <w:b/>
-          <w:sz w:val="24"/>
-          <w:szCs w:val="24"/>
-        </w:rPr>
-        <w:t xml:space="preserve"> rachunku</w:t>
+        <w:t>TRA/027 Logowanie pracownika</w:t>
       </w:r>
     </w:p>
     <w:tbl>
@@ -5783,8 +5581,14 @@
           <w:p>
             <w:pPr>
               <w:jc w:val="center"/>
-            </w:pPr>
-            <w:r>
+              <w:rPr>
+                <w:b/>
+              </w:rPr>
+            </w:pPr>
+            <w:r>
+              <w:rPr>
+                <w:b/>
+              </w:rPr>
               <w:t>WEJŚCIE</w:t>
             </w:r>
           </w:p>
@@ -5796,8 +5600,14 @@
           <w:p>
             <w:pPr>
               <w:jc w:val="center"/>
-            </w:pPr>
-            <w:r>
+              <w:rPr>
+                <w:b/>
+              </w:rPr>
+            </w:pPr>
+            <w:r>
+              <w:rPr>
+                <w:b/>
+              </w:rPr>
               <w:t>WYJŚCIE</w:t>
             </w:r>
           </w:p>
@@ -5811,8 +5621,14 @@
           <w:p>
             <w:pPr>
               <w:jc w:val="center"/>
-            </w:pPr>
-            <w:r>
+              <w:rPr>
+                <w:b/>
+              </w:rPr>
+            </w:pPr>
+            <w:r>
+              <w:rPr>
+                <w:b/>
+              </w:rPr>
               <w:t>UŻYTKOWNIK</w:t>
             </w:r>
           </w:p>
@@ -5823,34 +5639,37 @@
           </w:tcPr>
           <w:p>
             <w:r>
-              <w:t>Dane rachunku</w:t>
-            </w:r>
-            <w:r>
-              <w:t>, identyfikator klienta</w:t>
-            </w:r>
-          </w:p>
-        </w:tc>
-        <w:tc>
-          <w:tcPr>
-            <w:tcW w:w="3021" w:type="dxa"/>
-          </w:tcPr>
-          <w:p>
-            <w:r>
-              <w:t>Komunikat</w:t>
-            </w:r>
-          </w:p>
-        </w:tc>
-      </w:tr>
-      <w:tr>
-        <w:tc>
-          <w:tcPr>
-            <w:tcW w:w="3020" w:type="dxa"/>
-          </w:tcPr>
-          <w:p>
-            <w:pPr>
-              <w:jc w:val="center"/>
-            </w:pPr>
-            <w:r>
+              <w:t>Identyfikator pracownika, hasło</w:t>
+            </w:r>
+          </w:p>
+        </w:tc>
+        <w:tc>
+          <w:tcPr>
+            <w:tcW w:w="3021" w:type="dxa"/>
+          </w:tcPr>
+          <w:p>
+            <w:r>
+              <w:t>Komunikat i dane pracownika</w:t>
+            </w:r>
+          </w:p>
+        </w:tc>
+      </w:tr>
+      <w:tr>
+        <w:tc>
+          <w:tcPr>
+            <w:tcW w:w="3020" w:type="dxa"/>
+          </w:tcPr>
+          <w:p>
+            <w:pPr>
+              <w:jc w:val="center"/>
+              <w:rPr>
+                <w:b/>
+              </w:rPr>
+            </w:pPr>
+            <w:r>
+              <w:rPr>
+                <w:b/>
+              </w:rPr>
               <w:t>BAZA DANYCH</w:t>
             </w:r>
           </w:p>
@@ -5861,17 +5680,17 @@
           </w:tcPr>
           <w:p>
             <w:r>
-              <w:t>Dane rachunków</w:t>
-            </w:r>
-          </w:p>
-        </w:tc>
-        <w:tc>
-          <w:tcPr>
-            <w:tcW w:w="3021" w:type="dxa"/>
-          </w:tcPr>
-          <w:p>
-            <w:r>
-              <w:t>Dane rachunków</w:t>
+              <w:t>Identyfikator pracownika, hasło</w:t>
+            </w:r>
+          </w:p>
+        </w:tc>
+        <w:tc>
+          <w:tcPr>
+            <w:tcW w:w="3021" w:type="dxa"/>
+          </w:tcPr>
+          <w:p>
+            <w:r>
+              <w:t>Dane pracownika</w:t>
             </w:r>
           </w:p>
         </w:tc>
@@ -5892,13 +5711,7 @@
         <w:t xml:space="preserve">Opis: </w:t>
       </w:r>
       <w:r>
-        <w:t xml:space="preserve">Zadaniem transakcji jest </w:t>
-      </w:r>
-      <w:r>
-        <w:t>usunięcie</w:t>
-      </w:r>
-      <w:r>
-        <w:t xml:space="preserve"> rekordu rachunku. Transakcji dokonuje recepcjonista.</w:t>
+        <w:t>Zadaniem transakcji jest zalogowanie pracownika do systemu bazy danych. Transakcji dokonuje dowolny pracownik.</w:t>
       </w:r>
     </w:p>
     <w:p>
@@ -5909,239 +5722,10 @@
         <w:t>Uwarunkowania:</w:t>
       </w:r>
       <w:r>
-        <w:t xml:space="preserve"> Jeżeli dane rachunku nie spełniają wymogów dziedzinowych zostanie wyświetlony komunikat „Dane rachunku niepoprawne”.</w:t>
-      </w:r>
-      <w:r>
-        <w:t xml:space="preserve"> Jeżeli nie ma klienta o podanym identyfikatorze w bazie zostanie wyświetlony komunikat „Nie ma klienta o podanym identyfikatorze w bazie”. </w:t>
-      </w:r>
-      <w:r>
-        <w:t xml:space="preserve"> W przeciwnym wypadku zostanie </w:t>
-      </w:r>
-      <w:r>
-        <w:t>usunięty rekord rachunku</w:t>
-      </w:r>
-      <w:r>
-        <w:t>.</w:t>
-      </w:r>
-    </w:p>
-    <w:p/>
-    <w:p>
-      <w:pPr>
-        <w:rPr>
-          <w:b/>
-          <w:sz w:val="24"/>
-          <w:szCs w:val="24"/>
-        </w:rPr>
-      </w:pPr>
-      <w:r>
-        <w:rPr>
-          <w:b/>
-          <w:sz w:val="24"/>
-          <w:szCs w:val="24"/>
-        </w:rPr>
-        <w:t>TRA/</w:t>
-      </w:r>
-      <w:r>
-        <w:rPr>
-          <w:b/>
-          <w:sz w:val="24"/>
-          <w:szCs w:val="24"/>
-        </w:rPr>
-        <w:t>027 Logowanie pracownika</w:t>
-      </w:r>
-    </w:p>
-    <w:tbl>
-      <w:tblPr>
-        <w:tblStyle w:val="Tabela-Siatka"/>
-        <w:tblpPr w:leftFromText="141" w:rightFromText="141" w:vertAnchor="text" w:horzAnchor="margin" w:tblpY="-18"/>
-        <w:tblW w:w="0" w:type="auto"/>
-        <w:tblLook w:val="04A0" w:firstRow="1" w:lastRow="0" w:firstColumn="1" w:lastColumn="0" w:noHBand="0" w:noVBand="1"/>
-      </w:tblPr>
-      <w:tblGrid>
-        <w:gridCol w:w="3020"/>
-        <w:gridCol w:w="3021"/>
-        <w:gridCol w:w="3021"/>
-      </w:tblGrid>
-      <w:tr>
-        <w:tc>
-          <w:tcPr>
-            <w:tcW w:w="3020" w:type="dxa"/>
-          </w:tcPr>
-          <w:p/>
-        </w:tc>
-        <w:tc>
-          <w:tcPr>
-            <w:tcW w:w="3021" w:type="dxa"/>
-          </w:tcPr>
-          <w:p>
-            <w:pPr>
-              <w:jc w:val="center"/>
-              <w:rPr>
-                <w:b/>
-              </w:rPr>
-            </w:pPr>
-            <w:r>
-              <w:rPr>
-                <w:b/>
-              </w:rPr>
-              <w:t>WEJŚCIE</w:t>
-            </w:r>
-          </w:p>
-        </w:tc>
-        <w:tc>
-          <w:tcPr>
-            <w:tcW w:w="3021" w:type="dxa"/>
-          </w:tcPr>
-          <w:p>
-            <w:pPr>
-              <w:jc w:val="center"/>
-              <w:rPr>
-                <w:b/>
-              </w:rPr>
-            </w:pPr>
-            <w:r>
-              <w:rPr>
-                <w:b/>
-              </w:rPr>
-              <w:t>WYJŚCIE</w:t>
-            </w:r>
-          </w:p>
-        </w:tc>
-      </w:tr>
-      <w:tr>
-        <w:tc>
-          <w:tcPr>
-            <w:tcW w:w="3020" w:type="dxa"/>
-          </w:tcPr>
-          <w:p>
-            <w:pPr>
-              <w:jc w:val="center"/>
-              <w:rPr>
-                <w:b/>
-              </w:rPr>
-            </w:pPr>
-            <w:r>
-              <w:rPr>
-                <w:b/>
-              </w:rPr>
-              <w:t>UŻYTKOWNIK</w:t>
-            </w:r>
-          </w:p>
-        </w:tc>
-        <w:tc>
-          <w:tcPr>
-            <w:tcW w:w="3021" w:type="dxa"/>
-          </w:tcPr>
-          <w:p>
-            <w:r>
-              <w:t>Identyfikator pracownika, hasło</w:t>
-            </w:r>
-          </w:p>
-        </w:tc>
-        <w:tc>
-          <w:tcPr>
-            <w:tcW w:w="3021" w:type="dxa"/>
-          </w:tcPr>
-          <w:p>
-            <w:r>
-              <w:t>Komunikat</w:t>
-            </w:r>
-            <w:r>
-              <w:t xml:space="preserve"> i dane pracownika</w:t>
-            </w:r>
-          </w:p>
-        </w:tc>
-      </w:tr>
-      <w:tr>
-        <w:tc>
-          <w:tcPr>
-            <w:tcW w:w="3020" w:type="dxa"/>
-          </w:tcPr>
-          <w:p>
-            <w:pPr>
-              <w:jc w:val="center"/>
-              <w:rPr>
-                <w:b/>
-              </w:rPr>
-            </w:pPr>
-            <w:r>
-              <w:rPr>
-                <w:b/>
-              </w:rPr>
-              <w:t>BAZA DANYCH</w:t>
-            </w:r>
-          </w:p>
-        </w:tc>
-        <w:tc>
-          <w:tcPr>
-            <w:tcW w:w="3021" w:type="dxa"/>
-          </w:tcPr>
-          <w:p>
-            <w:r>
-              <w:t>Identyfikator pracownika, hasło</w:t>
-            </w:r>
-          </w:p>
-        </w:tc>
-        <w:tc>
-          <w:tcPr>
-            <w:tcW w:w="3021" w:type="dxa"/>
-          </w:tcPr>
-          <w:p>
-            <w:r>
-              <w:t>Dane pracownika</w:t>
-            </w:r>
-          </w:p>
-        </w:tc>
-      </w:tr>
-    </w:tbl>
-    <w:p>
-      <w:pPr>
-        <w:rPr>
-          <w:i/>
-        </w:rPr>
-      </w:pPr>
-    </w:p>
-    <w:p>
-      <w:r>
-        <w:rPr>
-          <w:i/>
-        </w:rPr>
-        <w:t xml:space="preserve">Opis: </w:t>
-      </w:r>
-      <w:r>
-        <w:t xml:space="preserve">Zadaniem transakcji jest </w:t>
-      </w:r>
-      <w:r>
-        <w:t>zalogowanie pracownika do systemu bazy danych</w:t>
-      </w:r>
-      <w:r>
-        <w:t xml:space="preserve">. Transakcji dokonuje </w:t>
-      </w:r>
-      <w:r>
-        <w:t>dowolny pracownik</w:t>
-      </w:r>
-      <w:r>
-        <w:t>.</w:t>
-      </w:r>
-    </w:p>
-    <w:p>
-      <w:r>
-        <w:rPr>
-          <w:i/>
-        </w:rPr>
-        <w:t>Uwarunkowania:</w:t>
-      </w:r>
-      <w:r>
-        <w:t xml:space="preserve"> Jeżeli </w:t>
-      </w:r>
-      <w:r>
-        <w:t>identyfikator pracownika nie znajduje się w bazie zostaje wyświetlony komunikat „Nie ma pracownika o podanym identyfikatorze”. Jeżeli hasło dla danego identyfikatora jest niepoprawne zostaje wyświetlony komunikat „Podane hasło jest niepoprawne”. W przeciwnym wypadku pracownik zostaje zalogowany do systemu.</w:t>
-      </w:r>
-    </w:p>
-    <w:p>
-      <w:bookmarkStart w:id="0" w:name="_GoBack"/>
-      <w:bookmarkEnd w:id="0"/>
-    </w:p>
+        <w:t xml:space="preserve"> Jeżeli identyfikator pracownika nie znajduje się w bazie zostaje wyświetlony komunikat „Nie ma pracownika o podanym identyfikatorze”. Jeżeli hasło dla danego identyfikatora jest niepoprawne zostaje wyświetlony komunikat „Podane hasło jest niepoprawne”. W przeciwnym wypadku pracownik zostaje zalogowany do systemu.</w:t>
+      </w:r>
+    </w:p>
+    <w:p/>
     <w:p/>
     <w:p/>
     <w:p/>
@@ -6627,6 +6211,40 @@
       </w:tblBorders>
     </w:tblPr>
   </w:style>
+  <w:style w:type="paragraph" w:styleId="Tytu">
+    <w:name w:val="Title"/>
+    <w:basedOn w:val="Normalny"/>
+    <w:next w:val="Normalny"/>
+    <w:link w:val="TytuZnak"/>
+    <w:uiPriority w:val="10"/>
+    <w:qFormat/>
+    <w:rsid w:val="000A75AD"/>
+    <w:pPr>
+      <w:spacing w:after="0" w:line="240" w:lineRule="auto"/>
+      <w:contextualSpacing/>
+    </w:pPr>
+    <w:rPr>
+      <w:rFonts w:asciiTheme="majorHAnsi" w:eastAsiaTheme="majorEastAsia" w:hAnsiTheme="majorHAnsi" w:cstheme="majorBidi"/>
+      <w:spacing w:val="-10"/>
+      <w:kern w:val="28"/>
+      <w:sz w:val="56"/>
+      <w:szCs w:val="56"/>
+    </w:rPr>
+  </w:style>
+  <w:style w:type="character" w:customStyle="1" w:styleId="TytuZnak">
+    <w:name w:val="Tytuł Znak"/>
+    <w:basedOn w:val="Domylnaczcionkaakapitu"/>
+    <w:link w:val="Tytu"/>
+    <w:uiPriority w:val="10"/>
+    <w:rsid w:val="000A75AD"/>
+    <w:rPr>
+      <w:rFonts w:asciiTheme="majorHAnsi" w:eastAsiaTheme="majorEastAsia" w:hAnsiTheme="majorHAnsi" w:cstheme="majorBidi"/>
+      <w:spacing w:val="-10"/>
+      <w:kern w:val="28"/>
+      <w:sz w:val="56"/>
+      <w:szCs w:val="56"/>
+    </w:rPr>
+  </w:style>
 </w:styles>
 </file>
 

</xml_diff>